<commit_message>
Dinh dang lai van ban
</commit_message>
<xml_diff>
--- a/TaiLieu/UngDungHocTiengAnhWPF.docx
+++ b/TaiLieu/UngDungHocTiengAnhWPF.docx
@@ -1,6 +1,6 @@
 
 <file path=word/document.xml><?xml version="1.0" encoding="utf-8"?>
-<w:document xmlns:wpc="http://schemas.microsoft.com/office/word/2010/wordprocessingCanvas" xmlns:cx="http://schemas.microsoft.com/office/drawing/2014/chartex" xmlns:mc="http://schemas.openxmlformats.org/markup-compatibility/2006" xmlns:o="urn:schemas-microsoft-com:office:office" xmlns:r="http://schemas.openxmlformats.org/officeDocument/2006/relationships" xmlns:m="http://schemas.openxmlformats.org/officeDocument/2006/math" xmlns:v="urn:schemas-microsoft-com:vml" xmlns:wp14="http://schemas.microsoft.com/office/word/2010/wordprocessingDrawing" xmlns:wp="http://schemas.openxmlformats.org/drawingml/2006/wordprocessingDrawing" xmlns:w10="urn:schemas-microsoft-com:office:word" xmlns:w="http://schemas.openxmlformats.org/wordprocessingml/2006/main" xmlns:w14="http://schemas.microsoft.com/office/word/2010/wordml" xmlns:w15="http://schemas.microsoft.com/office/word/2012/wordml" xmlns:w16se="http://schemas.microsoft.com/office/word/2015/wordml/symex" xmlns:wpg="http://schemas.microsoft.com/office/word/2010/wordprocessingGroup" xmlns:wpi="http://schemas.microsoft.com/office/word/2010/wordprocessingInk" xmlns:wne="http://schemas.microsoft.com/office/word/2006/wordml" xmlns:wps="http://schemas.microsoft.com/office/word/2010/wordprocessingShape" mc:Ignorable="w14 w15 w16se wp14">
+<w:document xmlns:wpc="http://schemas.microsoft.com/office/word/2010/wordprocessingCanvas" xmlns:cx="http://schemas.microsoft.com/office/drawing/2014/chartex" xmlns:cx1="http://schemas.microsoft.com/office/drawing/2015/9/8/chartex" xmlns:cx2="http://schemas.microsoft.com/office/drawing/2015/10/21/chartex" xmlns:cx3="http://schemas.microsoft.com/office/drawing/2016/5/9/chartex" xmlns:cx4="http://schemas.microsoft.com/office/drawing/2016/5/10/chartex" xmlns:cx5="http://schemas.microsoft.com/office/drawing/2016/5/11/chartex" xmlns:cx6="http://schemas.microsoft.com/office/drawing/2016/5/12/chartex" xmlns:cx7="http://schemas.microsoft.com/office/drawing/2016/5/13/chartex" xmlns:cx8="http://schemas.microsoft.com/office/drawing/2016/5/14/chartex" xmlns:mc="http://schemas.openxmlformats.org/markup-compatibility/2006" xmlns:aink="http://schemas.microsoft.com/office/drawing/2016/ink" xmlns:am3d="http://schemas.microsoft.com/office/drawing/2017/model3d" xmlns:o="urn:schemas-microsoft-com:office:office" xmlns:r="http://schemas.openxmlformats.org/officeDocument/2006/relationships" xmlns:m="http://schemas.openxmlformats.org/officeDocument/2006/math" xmlns:v="urn:schemas-microsoft-com:vml" xmlns:wp14="http://schemas.microsoft.com/office/word/2010/wordprocessingDrawing" xmlns:wp="http://schemas.openxmlformats.org/drawingml/2006/wordprocessingDrawing" xmlns:w10="urn:schemas-microsoft-com:office:word" xmlns:w="http://schemas.openxmlformats.org/wordprocessingml/2006/main" xmlns:w14="http://schemas.microsoft.com/office/word/2010/wordml" xmlns:w15="http://schemas.microsoft.com/office/word/2012/wordml" xmlns:w16cid="http://schemas.microsoft.com/office/word/2016/wordml/cid" xmlns:w16se="http://schemas.microsoft.com/office/word/2015/wordml/symex" xmlns:wpg="http://schemas.microsoft.com/office/word/2010/wordprocessingGroup" xmlns:wpi="http://schemas.microsoft.com/office/word/2010/wordprocessingInk" xmlns:wne="http://schemas.microsoft.com/office/word/2006/wordml" xmlns:wps="http://schemas.microsoft.com/office/word/2010/wordprocessingShape" mc:Ignorable="w14 w15 w16se w16cid wp14">
   <w:body>
     <w:bookmarkStart w:id="0" w:name="_Toc169424238" w:displacedByCustomXml="next"/>
     <w:bookmarkStart w:id="1" w:name="_Toc169424237" w:displacedByCustomXml="next"/>
@@ -28,7 +28,6 @@
           <w:pPr>
             <w:pStyle w:val="NoSpacing"/>
             <w:spacing w:before="1540" w:after="240"/>
-            <w:jc w:val="center"/>
             <w:rPr>
               <w:rFonts w:ascii="Times New Roman" w:eastAsia="Times New Roman" w:hAnsi="Times New Roman" w:cs="Times New Roman"/>
               <w:color w:val="4F81BD" w:themeColor="accent1"/>
@@ -42,7 +41,7 @@
               <w:color w:val="4F81BD" w:themeColor="accent1"/>
             </w:rPr>
             <w:drawing>
-              <wp:anchor distT="0" distB="0" distL="114300" distR="114300" simplePos="0" relativeHeight="251659264" behindDoc="0" locked="0" layoutInCell="1" allowOverlap="1" wp14:anchorId="4ABE8CAF" wp14:editId="0B27F51D">
+              <wp:anchor distT="0" distB="0" distL="114300" distR="114300" simplePos="0" relativeHeight="251661312" behindDoc="0" locked="0" layoutInCell="1" allowOverlap="1" wp14:anchorId="4ED3E9A4" wp14:editId="32B715A4">
                 <wp:simplePos x="0" y="0"/>
                 <wp:positionH relativeFrom="column">
                   <wp:posOffset>1672848</wp:posOffset>
@@ -92,7 +91,6 @@
                           <a:noFill/>
                         </a:ln>
                         <a:effectLst/>
-                        <a:extLst/>
                       </pic:spPr>
                     </pic:pic>
                   </a:graphicData>
@@ -114,7 +112,7 @@
             <mc:AlternateContent>
               <mc:Choice Requires="wps">
                 <w:drawing>
-                  <wp:anchor distT="0" distB="0" distL="114300" distR="114300" simplePos="0" relativeHeight="251656192" behindDoc="0" locked="0" layoutInCell="1" allowOverlap="1" wp14:anchorId="16F2FD5B" wp14:editId="02EE38CB">
+                  <wp:anchor distT="0" distB="0" distL="114300" distR="114300" simplePos="0" relativeHeight="251657216" behindDoc="0" locked="0" layoutInCell="1" allowOverlap="1" wp14:anchorId="34C5FEFC" wp14:editId="2AD3CB30">
                     <wp:simplePos x="0" y="0"/>
                     <wp:positionH relativeFrom="column">
                       <wp:posOffset>-203200</wp:posOffset>
@@ -215,7 +213,7 @@
               </mc:Choice>
               <mc:Fallback>
                 <w:pict>
-                  <v:rect w14:anchorId="16F2FD5B" id="Rectangle 1" o:spid="_x0000_s1026" style="position:absolute;left:0;text-align:left;margin-left:-16pt;margin-top:-9.9pt;width:452.25pt;height:71.25pt;z-index:251656192;visibility:visible;mso-wrap-style:square;mso-wrap-distance-left:9pt;mso-wrap-distance-top:0;mso-wrap-distance-right:9pt;mso-wrap-distance-bottom:0;mso-position-horizontal:absolute;mso-position-horizontal-relative:text;mso-position-vertical:absolute;mso-position-vertical-relative:text;v-text-anchor:middle" o:gfxdata="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" fillcolor="white [3201]" stroked="f" strokeweight="2pt">
+                  <v:rect w14:anchorId="34C5FEFC" id="Rectangle 1" o:spid="_x0000_s1026" style="position:absolute;margin-left:-16pt;margin-top:-9.9pt;width:452.25pt;height:71.25pt;z-index:251657216;visibility:visible;mso-wrap-style:square;mso-wrap-distance-left:9pt;mso-wrap-distance-top:0;mso-wrap-distance-right:9pt;mso-wrap-distance-bottom:0;mso-position-horizontal:absolute;mso-position-horizontal-relative:text;mso-position-vertical:absolute;mso-position-vertical-relative:text;v-text-anchor:middle" o:gfxdata="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" fillcolor="white [3201]" stroked="f" strokeweight="2pt">
                     <v:textbox>
                       <w:txbxContent>
                         <w:p>
@@ -288,6 +286,7 @@
             </w:pBdr>
             <w:spacing w:after="240"/>
             <w:ind w:left="720" w:hanging="720"/>
+            <w:jc w:val="center"/>
             <w:rPr>
               <w:rFonts w:asciiTheme="majorHAnsi" w:eastAsiaTheme="majorEastAsia" w:hAnsiTheme="majorHAnsi" w:cstheme="majorBidi"/>
               <w:b/>
@@ -741,7 +740,21 @@
             <w:rStyle w:val="Hyperlink"/>
             <w:noProof/>
           </w:rPr>
-          <w:t>1.1 Tổng quan</w:t>
+          <w:t>1.1 Tổng qu</w:t>
+        </w:r>
+        <w:r>
+          <w:rPr>
+            <w:rStyle w:val="Hyperlink"/>
+            <w:noProof/>
+          </w:rPr>
+          <w:t>a</w:t>
+        </w:r>
+        <w:r>
+          <w:rPr>
+            <w:rStyle w:val="Hyperlink"/>
+            <w:noProof/>
+          </w:rPr>
+          <w:t>n</w:t>
         </w:r>
         <w:r>
           <w:rPr>
@@ -1089,6 +1102,8 @@
           </w:rPr>
           <w:t>1.4 Mô tả yêu cầu chức năng</w:t>
         </w:r>
+        <w:bookmarkStart w:id="3" w:name="_GoBack"/>
+        <w:bookmarkEnd w:id="3"/>
         <w:r>
           <w:rPr>
             <w:noProof/>
@@ -3645,12 +3660,12 @@
           <w:numId w:val="0"/>
         </w:numPr>
       </w:pPr>
-      <w:bookmarkStart w:id="3" w:name="_Toc35268714"/>
+      <w:bookmarkStart w:id="4" w:name="_Toc35268714"/>
       <w:r>
         <w:lastRenderedPageBreak/>
         <w:t>DANH MỤC CÁC HÌNH VẼ</w:t>
       </w:r>
-      <w:bookmarkEnd w:id="3"/>
+      <w:bookmarkEnd w:id="4"/>
     </w:p>
     <w:p>
       <w:pPr>
@@ -3674,21 +3689,13 @@
       <w:r>
         <w:fldChar w:fldCharType="separate"/>
       </w:r>
-      <w:hyperlink w:anchor="_Toc262311533" w:history="1">
+      <w:hyperlink w:anchor="_Toc35284067" w:history="1">
         <w:r>
           <w:rPr>
             <w:rStyle w:val="Hyperlink"/>
             <w:noProof/>
           </w:rPr>
-          <w:t>Hình 1</w:t>
-        </w:r>
-        <w:r>
-          <w:rPr>
-            <w:rStyle w:val="Hyperlink"/>
-            <w:noProof/>
-          </w:rPr>
-          <w:noBreakHyphen/>
-          <w:t>1 Thao tác cập nhật mục lục</w:t>
+          <w:t>Hình 1.Tương tác giữa nhà thiết kế và lập trình viên thông qua XAML</w:t>
         </w:r>
         <w:r>
           <w:rPr>
@@ -3709,7 +3716,7 @@
             <w:noProof/>
             <w:webHidden/>
           </w:rPr>
-          <w:instrText xml:space="preserve"> PAGEREF _Toc262311533 \h </w:instrText>
+          <w:instrText xml:space="preserve"> PAGEREF _Toc35284067 \h </w:instrText>
         </w:r>
         <w:r>
           <w:rPr>
@@ -3726,12 +3733,10 @@
         </w:r>
         <w:r>
           <w:rPr>
-            <w:b/>
-            <w:bCs/>
-            <w:noProof/>
-            <w:webHidden/>
-          </w:rPr>
-          <w:t>Error! Bookmark not defined.</w:t>
+            <w:noProof/>
+            <w:webHidden/>
+          </w:rPr>
+          <w:t>10</w:t>
         </w:r>
         <w:r>
           <w:rPr>
@@ -3755,21 +3760,13 @@
           <w:szCs w:val="22"/>
         </w:rPr>
       </w:pPr>
-      <w:hyperlink w:anchor="_Toc262311534" w:history="1">
+      <w:hyperlink w:anchor="_Toc35284068" w:history="1">
         <w:r>
           <w:rPr>
             <w:rStyle w:val="Hyperlink"/>
             <w:noProof/>
           </w:rPr>
-          <w:t>Hình 1</w:t>
-        </w:r>
-        <w:r>
-          <w:rPr>
-            <w:rStyle w:val="Hyperlink"/>
-            <w:noProof/>
-          </w:rPr>
-          <w:noBreakHyphen/>
-          <w:t>2 Cách chèn nhãn cho hình</w:t>
+          <w:t>Hình 2.Các thành phần cơ bản của WPF.</w:t>
         </w:r>
         <w:r>
           <w:rPr>
@@ -3790,7 +3787,7 @@
             <w:noProof/>
             <w:webHidden/>
           </w:rPr>
-          <w:instrText xml:space="preserve"> PAGEREF _Toc262311534 \h </w:instrText>
+          <w:instrText xml:space="preserve"> PAGEREF _Toc35284068 \h </w:instrText>
         </w:r>
         <w:r>
           <w:rPr>
@@ -3807,12 +3804,10 @@
         </w:r>
         <w:r>
           <w:rPr>
-            <w:b/>
-            <w:bCs/>
-            <w:noProof/>
-            <w:webHidden/>
-          </w:rPr>
-          <w:t>Error! Bookmark not defined.</w:t>
+            <w:noProof/>
+            <w:webHidden/>
+          </w:rPr>
+          <w:t>13</w:t>
         </w:r>
         <w:r>
           <w:rPr>
@@ -3836,21 +3831,13 @@
           <w:szCs w:val="22"/>
         </w:rPr>
       </w:pPr>
-      <w:hyperlink w:anchor="_Toc262311535" w:history="1">
+      <w:hyperlink w:anchor="_Toc35284069" w:history="1">
         <w:r>
           <w:rPr>
             <w:rStyle w:val="Hyperlink"/>
             <w:noProof/>
           </w:rPr>
-          <w:t>Hình 1</w:t>
-        </w:r>
-        <w:r>
-          <w:rPr>
-            <w:rStyle w:val="Hyperlink"/>
-            <w:noProof/>
-          </w:rPr>
-          <w:noBreakHyphen/>
-          <w:t>3 Cách tạo một nhãn mới</w:t>
+          <w:t>Hình 3.Quan hệ giữa đối tượng dữ liệu và đối tượng phụ thuộc.</w:t>
         </w:r>
         <w:r>
           <w:rPr>
@@ -3871,7 +3858,7 @@
             <w:noProof/>
             <w:webHidden/>
           </w:rPr>
-          <w:instrText xml:space="preserve"> PAGEREF _Toc262311535 \h </w:instrText>
+          <w:instrText xml:space="preserve"> PAGEREF _Toc35284069 \h </w:instrText>
         </w:r>
         <w:r>
           <w:rPr>
@@ -3888,12 +3875,10 @@
         </w:r>
         <w:r>
           <w:rPr>
-            <w:b/>
-            <w:bCs/>
-            <w:noProof/>
-            <w:webHidden/>
-          </w:rPr>
-          <w:t>Error! Bookmark not defined.</w:t>
+            <w:noProof/>
+            <w:webHidden/>
+          </w:rPr>
+          <w:t>18</w:t>
         </w:r>
         <w:r>
           <w:rPr>
@@ -3917,21 +3902,13 @@
           <w:szCs w:val="22"/>
         </w:rPr>
       </w:pPr>
-      <w:hyperlink w:anchor="_Toc262311536" w:history="1">
+      <w:hyperlink w:anchor="_Toc35284070" w:history="1">
         <w:r>
           <w:rPr>
             <w:rStyle w:val="Hyperlink"/>
             <w:noProof/>
           </w:rPr>
-          <w:t>Hình 1</w:t>
-        </w:r>
-        <w:r>
-          <w:rPr>
-            <w:rStyle w:val="Hyperlink"/>
-            <w:noProof/>
-          </w:rPr>
-          <w:noBreakHyphen/>
-          <w:t>4 Cách tham chiếu đến một nhãn</w:t>
+          <w:t>Hình 4. Usecase tổng quát</w:t>
         </w:r>
         <w:r>
           <w:rPr>
@@ -3952,7 +3929,7 @@
             <w:noProof/>
             <w:webHidden/>
           </w:rPr>
-          <w:instrText xml:space="preserve"> PAGEREF _Toc262311536 \h </w:instrText>
+          <w:instrText xml:space="preserve"> PAGEREF _Toc35284070 \h </w:instrText>
         </w:r>
         <w:r>
           <w:rPr>
@@ -3969,12 +3946,10 @@
         </w:r>
         <w:r>
           <w:rPr>
-            <w:b/>
-            <w:bCs/>
-            <w:noProof/>
-            <w:webHidden/>
-          </w:rPr>
-          <w:t>Error! Bookmark not defined.</w:t>
+            <w:noProof/>
+            <w:webHidden/>
+          </w:rPr>
+          <w:t>21</w:t>
         </w:r>
         <w:r>
           <w:rPr>
@@ -3998,11 +3973,11 @@
           <w:numId w:val="0"/>
         </w:numPr>
       </w:pPr>
-      <w:bookmarkStart w:id="4" w:name="_Toc35268715"/>
+      <w:bookmarkStart w:id="5" w:name="_Toc35268715"/>
       <w:r>
         <w:t>DANH MỤC CÁC BẢNG BIỂU</w:t>
       </w:r>
-      <w:bookmarkEnd w:id="4"/>
+      <w:bookmarkEnd w:id="5"/>
     </w:p>
     <w:p>
       <w:pPr>
@@ -4026,13 +4001,27 @@
       <w:r>
         <w:fldChar w:fldCharType="separate"/>
       </w:r>
-      <w:hyperlink w:anchor="_Toc35268697" w:history="1">
+      <w:hyperlink w:anchor="_Toc35284176" w:history="1">
         <w:r>
           <w:rPr>
             <w:rStyle w:val="Hyperlink"/>
             <w:noProof/>
           </w:rPr>
-          <w:t>Bảng 1: Danh sách các Actor</w:t>
+          <w:t>Bảng 1: Danh sác</w:t>
+        </w:r>
+        <w:r>
+          <w:rPr>
+            <w:rStyle w:val="Hyperlink"/>
+            <w:noProof/>
+          </w:rPr>
+          <w:t>h</w:t>
+        </w:r>
+        <w:r>
+          <w:rPr>
+            <w:rStyle w:val="Hyperlink"/>
+            <w:noProof/>
+          </w:rPr>
+          <w:t xml:space="preserve"> các Actor</w:t>
         </w:r>
         <w:r>
           <w:rPr>
@@ -4053,7 +4042,7 @@
             <w:noProof/>
             <w:webHidden/>
           </w:rPr>
-          <w:instrText xml:space="preserve"> PAGEREF _Toc35268697 \h </w:instrText>
+          <w:instrText xml:space="preserve"> PAGEREF _Toc35284176 \h </w:instrText>
         </w:r>
         <w:r>
           <w:rPr>
@@ -4097,13 +4086,13 @@
           <w:szCs w:val="22"/>
         </w:rPr>
       </w:pPr>
-      <w:hyperlink w:anchor="_Toc35268698" w:history="1">
+      <w:hyperlink w:anchor="_Toc35284177" w:history="1">
         <w:r>
           <w:rPr>
             <w:rStyle w:val="Hyperlink"/>
             <w:noProof/>
           </w:rPr>
-          <w:t>Bảng 2: Danh Sách Các Usecase chức năng</w:t>
+          <w:t>Bảng 2. Danh Sách Các Usecase chức năng</w:t>
         </w:r>
         <w:r>
           <w:rPr>
@@ -4124,7 +4113,7 @@
             <w:noProof/>
             <w:webHidden/>
           </w:rPr>
-          <w:instrText xml:space="preserve"> PAGEREF _Toc35268698 \h </w:instrText>
+          <w:instrText xml:space="preserve"> PAGEREF _Toc35284177 \h </w:instrText>
         </w:r>
         <w:r>
           <w:rPr>
@@ -4168,13 +4157,13 @@
           <w:szCs w:val="22"/>
         </w:rPr>
       </w:pPr>
-      <w:hyperlink w:anchor="_Toc35268699" w:history="1">
+      <w:hyperlink w:anchor="_Toc35284178" w:history="1">
         <w:r>
           <w:rPr>
             <w:rStyle w:val="Hyperlink"/>
             <w:noProof/>
           </w:rPr>
-          <w:t>Bảng 3: Đặc tả UseCase HocTuVungQuaVideo</w:t>
+          <w:t>Bảng 3. Đặc tả UseCase HocTuVungQuaVideo</w:t>
         </w:r>
         <w:r>
           <w:rPr>
@@ -4195,7 +4184,7 @@
             <w:noProof/>
             <w:webHidden/>
           </w:rPr>
-          <w:instrText xml:space="preserve"> PAGEREF _Toc35268699 \h </w:instrText>
+          <w:instrText xml:space="preserve"> PAGEREF _Toc35284178 \h </w:instrText>
         </w:r>
         <w:r>
           <w:rPr>
@@ -4239,13 +4228,13 @@
           <w:szCs w:val="22"/>
         </w:rPr>
       </w:pPr>
-      <w:hyperlink w:anchor="_Toc35268700" w:history="1">
+      <w:hyperlink w:anchor="_Toc35284179" w:history="1">
         <w:r>
           <w:rPr>
             <w:rStyle w:val="Hyperlink"/>
             <w:noProof/>
           </w:rPr>
-          <w:t>Bảng 4: Đặc tả UseCase HocTuVungQuaTuDien</w:t>
+          <w:t>Bảng 4. Đặc tả UseCase HocTuVungQuaTuDien</w:t>
         </w:r>
         <w:r>
           <w:rPr>
@@ -4266,7 +4255,7 @@
             <w:noProof/>
             <w:webHidden/>
           </w:rPr>
-          <w:instrText xml:space="preserve"> PAGEREF _Toc35268700 \h </w:instrText>
+          <w:instrText xml:space="preserve"> PAGEREF _Toc35284179 \h </w:instrText>
         </w:r>
         <w:r>
           <w:rPr>
@@ -4310,13 +4299,13 @@
           <w:szCs w:val="22"/>
         </w:rPr>
       </w:pPr>
-      <w:hyperlink w:anchor="_Toc35268701" w:history="1">
+      <w:hyperlink w:anchor="_Toc35284180" w:history="1">
         <w:r>
           <w:rPr>
             <w:rStyle w:val="Hyperlink"/>
             <w:noProof/>
           </w:rPr>
-          <w:t xml:space="preserve">Bảng 5: Đặc tả UseCase </w:t>
+          <w:t xml:space="preserve">Bảng 5. Đặc tả UseCase </w:t>
         </w:r>
         <w:r>
           <w:rPr>
@@ -4345,7 +4334,7 @@
             <w:noProof/>
             <w:webHidden/>
           </w:rPr>
-          <w:instrText xml:space="preserve"> PAGEREF _Toc35268701 \h </w:instrText>
+          <w:instrText xml:space="preserve"> PAGEREF _Toc35284180 \h </w:instrText>
         </w:r>
         <w:r>
           <w:rPr>
@@ -4389,13 +4378,13 @@
           <w:szCs w:val="22"/>
         </w:rPr>
       </w:pPr>
-      <w:hyperlink w:anchor="_Toc35268702" w:history="1">
+      <w:hyperlink w:anchor="_Toc35284181" w:history="1">
         <w:r>
           <w:rPr>
             <w:rStyle w:val="Hyperlink"/>
             <w:noProof/>
           </w:rPr>
-          <w:t xml:space="preserve">Bảng 6: Đặc tả UseCase </w:t>
+          <w:t xml:space="preserve">Bảng 6. Đặc tả UseCase </w:t>
         </w:r>
         <w:r>
           <w:rPr>
@@ -4424,7 +4413,7 @@
             <w:noProof/>
             <w:webHidden/>
           </w:rPr>
-          <w:instrText xml:space="preserve"> PAGEREF _Toc35268702 \h </w:instrText>
+          <w:instrText xml:space="preserve"> PAGEREF _Toc35284181 \h </w:instrText>
         </w:r>
         <w:r>
           <w:rPr>
@@ -4468,13 +4457,13 @@
           <w:szCs w:val="22"/>
         </w:rPr>
       </w:pPr>
-      <w:hyperlink w:anchor="_Toc35268703" w:history="1">
+      <w:hyperlink w:anchor="_Toc35284182" w:history="1">
         <w:r>
           <w:rPr>
             <w:rStyle w:val="Hyperlink"/>
             <w:noProof/>
           </w:rPr>
-          <w:t>Bảng 7: Đặc tả UseCase LuyenTap</w:t>
+          <w:t>Bảng 7. Đặc tả UseCase LuyenTap</w:t>
         </w:r>
         <w:r>
           <w:rPr>
@@ -4495,7 +4484,7 @@
             <w:noProof/>
             <w:webHidden/>
           </w:rPr>
-          <w:instrText xml:space="preserve"> PAGEREF _Toc35268703 \h </w:instrText>
+          <w:instrText xml:space="preserve"> PAGEREF _Toc35284182 \h </w:instrText>
         </w:r>
         <w:r>
           <w:rPr>
@@ -4539,13 +4528,13 @@
           <w:szCs w:val="22"/>
         </w:rPr>
       </w:pPr>
-      <w:hyperlink w:anchor="_Toc35268704" w:history="1">
+      <w:hyperlink w:anchor="_Toc35284183" w:history="1">
         <w:r>
           <w:rPr>
             <w:rStyle w:val="Hyperlink"/>
             <w:noProof/>
           </w:rPr>
-          <w:t>Bảng 8: Đặc tả UseCasw XemBoSuuTap</w:t>
+          <w:t>Bảng 8. Đặc tả UseCasw XemBoSuuTap</w:t>
         </w:r>
         <w:r>
           <w:rPr>
@@ -4566,7 +4555,7 @@
             <w:noProof/>
             <w:webHidden/>
           </w:rPr>
-          <w:instrText xml:space="preserve"> PAGEREF _Toc35268704 \h </w:instrText>
+          <w:instrText xml:space="preserve"> PAGEREF _Toc35284183 \h </w:instrText>
         </w:r>
         <w:r>
           <w:rPr>
@@ -4610,27 +4599,13 @@
           <w:szCs w:val="22"/>
         </w:rPr>
       </w:pPr>
-      <w:hyperlink w:anchor="_Toc35268705" w:history="1">
+      <w:hyperlink w:anchor="_Toc35284184" w:history="1">
         <w:r>
           <w:rPr>
             <w:rStyle w:val="Hyperlink"/>
             <w:noProof/>
           </w:rPr>
-          <w:t>Bảng 9: Đặc tả</w:t>
-        </w:r>
-        <w:r>
-          <w:rPr>
-            <w:rStyle w:val="Hyperlink"/>
-            <w:noProof/>
-          </w:rPr>
-          <w:t xml:space="preserve"> </w:t>
-        </w:r>
-        <w:r>
-          <w:rPr>
-            <w:rStyle w:val="Hyperlink"/>
-            <w:noProof/>
-          </w:rPr>
-          <w:t>UseCase HuongDanSuDung</w:t>
+          <w:t>Bảng 9. Đặc tả UseCase HuongDanSuDung</w:t>
         </w:r>
         <w:r>
           <w:rPr>
@@ -4651,7 +4626,7 @@
             <w:noProof/>
             <w:webHidden/>
           </w:rPr>
-          <w:instrText xml:space="preserve"> PAGEREF _Toc35268705 \h </w:instrText>
+          <w:instrText xml:space="preserve"> PAGEREF _Toc35284184 \h </w:instrText>
         </w:r>
         <w:r>
           <w:rPr>
@@ -4690,6 +4665,9 @@
         </w:rPr>
       </w:pPr>
       <w:r>
+        <w:rPr>
+          <w:noProof w:val="0"/>
+        </w:rPr>
         <w:fldChar w:fldCharType="end"/>
       </w:r>
     </w:p>
@@ -4723,10 +4701,10 @@
           <w:numId w:val="0"/>
         </w:numPr>
       </w:pPr>
-      <w:bookmarkStart w:id="5" w:name="_Ref262310752"/>
-      <w:bookmarkStart w:id="6" w:name="_Ref262310598"/>
-      <w:bookmarkStart w:id="7" w:name="_Ref262310605"/>
-      <w:bookmarkStart w:id="8" w:name="_Toc35268716"/>
+      <w:bookmarkStart w:id="6" w:name="_Ref262310752"/>
+      <w:bookmarkStart w:id="7" w:name="_Toc35268716"/>
+      <w:bookmarkStart w:id="8" w:name="_Ref262310598"/>
+      <w:bookmarkStart w:id="9" w:name="_Ref262310605"/>
       <w:r>
         <w:lastRenderedPageBreak/>
         <w:t xml:space="preserve">LỜI </w:t>
@@ -4737,8 +4715,8 @@
       <w:r>
         <w:t xml:space="preserve"> ĐẦU</w:t>
       </w:r>
-      <w:bookmarkEnd w:id="5"/>
-      <w:bookmarkEnd w:id="8"/>
+      <w:bookmarkEnd w:id="6"/>
+      <w:bookmarkEnd w:id="7"/>
     </w:p>
     <w:p>
       <w:pPr>
@@ -4988,20 +4966,19 @@
     <w:p>
       <w:pPr>
         <w:pStyle w:val="Heading1"/>
-      </w:pPr>
-      <w:bookmarkStart w:id="9" w:name="_Toc35268717"/>
-      <w:bookmarkStart w:id="10" w:name="_GoBack"/>
+        <w:jc w:val="both"/>
+      </w:pPr>
+      <w:bookmarkStart w:id="10" w:name="_Toc35268717"/>
+      <w:r>
+        <w:t xml:space="preserve">: </w:t>
+      </w:r>
+      <w:bookmarkEnd w:id="8"/>
+      <w:bookmarkEnd w:id="9"/>
+      <w:r>
+        <w:t>GIỚI THIỆU</w:t>
+      </w:r>
       <w:bookmarkEnd w:id="10"/>
       <w:r>
-        <w:t xml:space="preserve">: </w:t>
-      </w:r>
-      <w:bookmarkEnd w:id="6"/>
-      <w:bookmarkEnd w:id="7"/>
-      <w:r>
-        <w:t>GIỚI THIỆU</w:t>
-      </w:r>
-      <w:bookmarkEnd w:id="9"/>
-      <w:r>
         <w:t xml:space="preserve"> </w:t>
       </w:r>
     </w:p>
@@ -5018,7 +4995,14 @@
         <w:t xml:space="preserve"> </w:t>
       </w:r>
     </w:p>
-    <w:p/>
+    <w:p>
+      <w:r>
+        <w:t xml:space="preserve">Ứng dụng học tiếng anh cho trẻ em được xây dựng trên nền tảng ngôn ngữ C#, áp dụng công nghệ WPF. Để tạo sự hứng thú, lôi cuốn và hiệu quả học tập thì ứng dụng dựa trên cốt truyện được xây dựng thật hấp dẫn trẻ em. </w:t>
+      </w:r>
+      <w:r>
+        <w:t>Hình ảnh cũng như các hiệu ứng bắt mắt kết hợp với kiến thức sư phạm thì ứng dụng sẽ giúp cho trẻ em tiếp thu nhanh và hiệu quả các bài học.</w:t>
+      </w:r>
+    </w:p>
     <w:p>
       <w:pPr>
         <w:pStyle w:val="Heading2"/>
@@ -5141,12 +5125,12 @@
     </w:p>
     <w:p>
       <w:r>
+        <w:lastRenderedPageBreak/>
         <w:t>Tuy nhiên những Người bảo vệ báu vật không thể bỏ qua khi bạn cướp báu vật của họ, họ sẽ luôn chực sắn để đoạt lại thứ mà bạn đã giành lấy từ tay họ. Lúc này bạn sẽ phải tiếp tục đối mặt với thách thức của họ để bảo vệ bộ sưu tập của mình.</w:t>
       </w:r>
     </w:p>
     <w:p>
       <w:r>
-        <w:lastRenderedPageBreak/>
         <w:t>Chú thích:</w:t>
       </w:r>
     </w:p>
@@ -5331,6 +5315,7 @@
         </w:numPr>
       </w:pPr>
       <w:r>
+        <w:lastRenderedPageBreak/>
         <w:t>Hẹn giờ nhắc nhở mỗi ngày</w:t>
       </w:r>
       <w:r>
@@ -5370,7 +5355,6 @@
         </w:numPr>
       </w:pPr>
       <w:r>
-        <w:lastRenderedPageBreak/>
         <w:t xml:space="preserve">Âm thanh, hình </w:t>
       </w:r>
       <w:r>
@@ -5463,6 +5447,7 @@
     <w:p>
       <w:pPr>
         <w:pStyle w:val="Heading1"/>
+        <w:jc w:val="both"/>
       </w:pPr>
       <w:bookmarkStart w:id="17" w:name="_Toc35268724"/>
       <w:bookmarkEnd w:id="1"/>
@@ -5670,19 +5655,13 @@
     </w:p>
     <w:p>
       <w:r>
-        <w:rPr>
-          <w:b/>
-        </w:rPr>
-        <w:t xml:space="preserve">             </w:t>
-      </w:r>
-      <w:r>
         <w:t xml:space="preserve">Nếu như mọi thứ có thể biểu diễn bằng XAML thì cũng có thể biểu diễn bằng đoạn mã, thì câu hỏi đặt ra là XAML có ý nghĩa gì? Câu trả lời là việc xây dựng các công cụ sinh và sử dụng các đặc tả bằng XML dễ dàng hơn nhiều so với xây dựng một công cụ tương tự làm việc với đoạn mã. Bởi vậy, XAML mở ra một cách thức tốt hơn để lập trình viên và người thiết kế làm việc với nhau. </w:t>
       </w:r>
     </w:p>
     <w:p/>
     <w:p>
       <w:r>
-        <w:object w:dxaOrig="12224" w:dyaOrig="7570">
+        <w:object w:dxaOrig="12224" w:dyaOrig="7570" w14:anchorId="1A26A869">
           <v:shapetype id="_x0000_t75" coordsize="21600,21600" o:spt="75" o:preferrelative="t" path="m@4@5l@4@11@9@11@9@5xe" filled="f" stroked="f">
             <v:stroke joinstyle="miter"/>
             <v:formulas>
@@ -5702,15 +5681,16 @@
             <v:path o:extrusionok="f" gradientshapeok="t" o:connecttype="rect"/>
             <o:lock v:ext="edit" aspectratio="t"/>
           </v:shapetype>
-          <v:shape id="_x0000_i1025" type="#_x0000_t75" style="width:396pt;height:215.25pt" o:ole="">
+          <v:shape id="_x0000_i1079" type="#_x0000_t75" style="width:396pt;height:215.25pt" o:ole="">
             <v:imagedata r:id="rId12" o:title=""/>
           </v:shape>
-          <o:OLEObject Type="Embed" ProgID="Visio.Drawing.11" ShapeID="_x0000_i1025" DrawAspect="Content" ObjectID="_1645881781" r:id="rId13"/>
+          <o:OLEObject Type="Embed" ProgID="Visio.Drawing.11" ShapeID="_x0000_i1079" DrawAspect="Content" ObjectID="_1645896955" r:id="rId13"/>
         </w:object>
       </w:r>
     </w:p>
     <w:p>
       <w:bookmarkStart w:id="22" w:name="_Toc294940053"/>
+      <w:bookmarkStart w:id="23" w:name="_Toc35284067"/>
       <w:r>
         <w:t xml:space="preserve">Hình </w:t>
       </w:r>
@@ -5726,6 +5706,7 @@
         <w:t>.Tương tác giữa nhà thiết kế và lập trình viên thông qua XAML</w:t>
       </w:r>
       <w:bookmarkEnd w:id="22"/>
+      <w:bookmarkEnd w:id="23"/>
     </w:p>
     <w:p>
       <w:r>
@@ -5746,11 +5727,11 @@
       <w:pPr>
         <w:pStyle w:val="Heading3"/>
       </w:pPr>
-      <w:bookmarkStart w:id="23" w:name="_Toc35268729"/>
+      <w:bookmarkStart w:id="24" w:name="_Toc35268729"/>
       <w:r>
         <w:t>WPF cho Window và trình duyệt Web</w:t>
       </w:r>
-      <w:bookmarkEnd w:id="23"/>
+      <w:bookmarkEnd w:id="24"/>
     </w:p>
     <w:p>
       <w:r>
@@ -5792,7 +5773,7 @@
     </w:p>
     <w:p>
       <w:r>
-        <w:t xml:space="preserve"> Mỗi ứng dụng XBAP được download khi cần từ một Web server, nên nó phải tuân theo những yêu cầu về an ninh khắt khe hơn đối với một ứng dụng Windows độc lập. Theo đó, XBAP chạy trong phạm vi sandbox an ninh do hệ</w:t>
+        <w:t>Mỗi ứng dụng XBAP được download khi cần từ một Web server, nên nó phải tuân theo những yêu cầu về an ninh khắt khe hơn đối với một ứng dụng Windows độc lập. Theo đó, XBAP chạy trong phạm vi sandbox an ninh do hệ</w:t>
       </w:r>
       <w:r>
         <w:t xml:space="preserve"> thống an ninh truy nhập mã của</w:t>
@@ -5811,11 +5792,11 @@
       <w:pPr>
         <w:pStyle w:val="Heading3"/>
       </w:pPr>
-      <w:bookmarkStart w:id="24" w:name="_Toc35268730"/>
+      <w:bookmarkStart w:id="25" w:name="_Toc35268730"/>
       <w:r>
         <w:t>Các thành phần của WPF</w:t>
       </w:r>
-      <w:bookmarkEnd w:id="24"/>
+      <w:bookmarkEnd w:id="25"/>
     </w:p>
     <w:p>
       <w:pPr>
@@ -5852,7 +5833,6 @@
         <w:keepNext/>
         <w:spacing w:line="360" w:lineRule="auto"/>
         <w:ind w:firstLine="360"/>
-        <w:jc w:val="center"/>
         <w:rPr>
           <w:szCs w:val="26"/>
         </w:rPr>
@@ -5861,16 +5841,20 @@
         <w:rPr>
           <w:szCs w:val="26"/>
         </w:rPr>
-        <w:object w:dxaOrig="11576" w:dyaOrig="7426">
-          <v:shape id="_x0000_i1032" type="#_x0000_t75" style="width:420pt;height:234pt" o:ole="">
+        <w:object w:dxaOrig="11576" w:dyaOrig="7426" w14:anchorId="581791EB">
+          <v:shape id="_x0000_i1094" type="#_x0000_t75" style="width:420pt;height:234pt" o:ole="">
             <v:imagedata r:id="rId14" o:title=""/>
           </v:shape>
-          <o:OLEObject Type="Embed" ProgID="Visio.Drawing.11" ShapeID="_x0000_i1032" DrawAspect="Content" ObjectID="_1645881782" r:id="rId15"/>
+          <o:OLEObject Type="Embed" ProgID="Visio.Drawing.11" ShapeID="_x0000_i1094" DrawAspect="Content" ObjectID="_1645896956" r:id="rId15"/>
         </w:object>
       </w:r>
     </w:p>
     <w:p>
-      <w:bookmarkStart w:id="25" w:name="_Toc294940054"/>
+      <w:pPr>
+        <w:jc w:val="center"/>
+      </w:pPr>
+      <w:bookmarkStart w:id="26" w:name="_Toc294940054"/>
+      <w:bookmarkStart w:id="27" w:name="_Toc35284068"/>
       <w:r>
         <w:rPr>
           <w:szCs w:val="26"/>
@@ -5914,7 +5898,8 @@
         </w:rPr>
         <w:t>.Các thành phần cơ bản của WPF.</w:t>
       </w:r>
-      <w:bookmarkEnd w:id="25"/>
+      <w:bookmarkEnd w:id="26"/>
+      <w:bookmarkEnd w:id="27"/>
     </w:p>
     <w:p>
       <w:pPr>
@@ -6718,16 +6703,20 @@
     </w:p>
     <w:p>
       <w:r>
-        <w:object w:dxaOrig="12008" w:dyaOrig="3655">
-          <v:shape id="_x0000_i1034" type="#_x0000_t75" style="width:420pt;height:128.25pt" o:ole="">
+        <w:object w:dxaOrig="12008" w:dyaOrig="3655" w14:anchorId="1B45D30B">
+          <v:shape id="_x0000_i1095" type="#_x0000_t75" style="width:420pt;height:128.25pt" o:ole="">
             <v:imagedata r:id="rId16" o:title=""/>
           </v:shape>
-          <o:OLEObject Type="Embed" ProgID="Visio.Drawing.11" ShapeID="_x0000_i1034" DrawAspect="Content" ObjectID="_1645881783" r:id="rId17"/>
+          <o:OLEObject Type="Embed" ProgID="Visio.Drawing.11" ShapeID="_x0000_i1095" DrawAspect="Content" ObjectID="_1645896957" r:id="rId17"/>
         </w:object>
       </w:r>
     </w:p>
     <w:p>
-      <w:bookmarkStart w:id="26" w:name="_Toc294940055"/>
+      <w:pPr>
+        <w:jc w:val="center"/>
+      </w:pPr>
+      <w:bookmarkStart w:id="28" w:name="_Toc294940055"/>
+      <w:bookmarkStart w:id="29" w:name="_Toc35284069"/>
       <w:r>
         <w:t xml:space="preserve">Hình </w:t>
       </w:r>
@@ -6742,7 +6731,8 @@
       <w:r>
         <w:t>.Quan hệ giữa đối tượng dữ liệu và đối tượng phụ thuộc.</w:t>
       </w:r>
-      <w:bookmarkEnd w:id="26"/>
+      <w:bookmarkEnd w:id="28"/>
+      <w:bookmarkEnd w:id="29"/>
     </w:p>
     <w:p>
       <w:r>
@@ -6762,21 +6752,21 @@
       <w:pPr>
         <w:pStyle w:val="Heading2"/>
       </w:pPr>
-      <w:bookmarkStart w:id="27" w:name="_Toc35268731"/>
+      <w:bookmarkStart w:id="30" w:name="_Toc35268731"/>
       <w:r>
         <w:t>Cơ sở dữ liệu SQL Server</w:t>
       </w:r>
-      <w:bookmarkEnd w:id="27"/>
+      <w:bookmarkEnd w:id="30"/>
     </w:p>
     <w:p>
       <w:pPr>
         <w:pStyle w:val="Heading3"/>
       </w:pPr>
-      <w:bookmarkStart w:id="28" w:name="_Toc35268732"/>
+      <w:bookmarkStart w:id="31" w:name="_Toc35268732"/>
       <w:r>
         <w:t>Giới thiệu về SQL Server</w:t>
       </w:r>
-      <w:bookmarkEnd w:id="28"/>
+      <w:bookmarkEnd w:id="31"/>
     </w:p>
     <w:p>
       <w:pPr>
@@ -6832,15 +6822,15 @@
       <w:pPr>
         <w:pStyle w:val="Heading3"/>
       </w:pPr>
-      <w:bookmarkStart w:id="29" w:name="_Toc35268733"/>
+      <w:bookmarkStart w:id="32" w:name="_Toc35268733"/>
       <w:r>
         <w:t>Lịch sử phát triển của SQL Server</w:t>
       </w:r>
-      <w:bookmarkEnd w:id="29"/>
-    </w:p>
-    <w:p>
-      <w:bookmarkStart w:id="30" w:name="_Toc230374852"/>
-      <w:bookmarkStart w:id="31" w:name="_Toc231349212"/>
+      <w:bookmarkEnd w:id="32"/>
+    </w:p>
+    <w:p>
+      <w:bookmarkStart w:id="33" w:name="_Toc230374852"/>
+      <w:bookmarkStart w:id="34" w:name="_Toc231349212"/>
       <w:r>
         <w:t xml:space="preserve">SQL được phát triển từ ngôn ngữ SEQUEL2 bởi IBM theo mô hình Codd tại trung tâm nghiên cứu của IBM ở California ,vào những năm 70 cho hệ thống QTCSDL lớn. </w:t>
       </w:r>
@@ -6858,23 +6848,24 @@
       <w:r>
         <w:t>SQL đã được viện tiêu chuẩn quốc gia Mỹ (ANSI)và tổ chức tiêu chuẩn quốc tế (ISO) chấp nhận như một ngôn ngữ chuẩn cho CSDL quan hệ .Nhưng cho đến nay chuẩn này chưa đưa ra đủ 100%.Nên các SQL nhúng trong các ngôn ngữ lập trình khác nhau đã được bổ xung mở rộng cho SQL chuẩn cho phù hợp với các ứng dụng của mình.Do vậy có sự khác nhau rõ ràng giưã các SQL.</w:t>
       </w:r>
-      <w:bookmarkEnd w:id="30"/>
-      <w:bookmarkEnd w:id="31"/>
+      <w:bookmarkEnd w:id="33"/>
+      <w:bookmarkEnd w:id="34"/>
     </w:p>
     <w:p>
       <w:pPr>
         <w:pStyle w:val="Heading1"/>
+        <w:jc w:val="both"/>
         <w:rPr>
           <w:color w:val="FF0000"/>
         </w:rPr>
       </w:pPr>
-      <w:bookmarkStart w:id="32" w:name="_Toc169424247"/>
-      <w:bookmarkStart w:id="33" w:name="_Toc35268734"/>
+      <w:bookmarkStart w:id="35" w:name="_Toc35268734"/>
+      <w:bookmarkStart w:id="36" w:name="_Toc169424247"/>
       <w:r>
         <w:lastRenderedPageBreak/>
         <w:t>: PHÂN TÍCH</w:t>
       </w:r>
-      <w:bookmarkEnd w:id="33"/>
+      <w:bookmarkEnd w:id="35"/>
       <w:r>
         <w:t xml:space="preserve"> </w:t>
       </w:r>
@@ -6883,36 +6874,38 @@
       <w:pPr>
         <w:pStyle w:val="Heading2"/>
       </w:pPr>
-      <w:bookmarkStart w:id="34" w:name="_Toc35268735"/>
-      <w:bookmarkEnd w:id="32"/>
+      <w:bookmarkStart w:id="37" w:name="_Toc35268735"/>
+      <w:bookmarkEnd w:id="36"/>
       <w:r>
         <w:t>Phân tích yêu cầu bằng UML</w:t>
       </w:r>
-      <w:bookmarkEnd w:id="34"/>
+      <w:bookmarkEnd w:id="37"/>
     </w:p>
     <w:p>
       <w:pPr>
         <w:pStyle w:val="Heading3"/>
       </w:pPr>
-      <w:bookmarkStart w:id="35" w:name="_Toc35268736"/>
+      <w:bookmarkStart w:id="38" w:name="_Toc35268736"/>
       <w:r>
         <w:t>Usecase Tổng Quát</w:t>
       </w:r>
-      <w:bookmarkEnd w:id="35"/>
+      <w:bookmarkEnd w:id="38"/>
       <w:r>
         <w:t xml:space="preserve"> </w:t>
       </w:r>
     </w:p>
     <w:p>
       <w:pPr>
+        <w:keepNext/>
         <w:ind w:hanging="567"/>
+        <w:jc w:val="center"/>
       </w:pPr>
       <w:r>
         <w:rPr>
           <w:noProof/>
         </w:rPr>
         <w:drawing>
-          <wp:inline distT="0" distB="0" distL="0" distR="0" wp14:anchorId="08058816" wp14:editId="57425A48">
+          <wp:inline distT="0" distB="0" distL="0" distR="0" wp14:anchorId="60BE0B56" wp14:editId="75C5C0E0">
             <wp:extent cx="5734050" cy="6215536"/>
             <wp:effectExtent l="0" t="0" r="0" b="0"/>
             <wp:docPr id="4" name="Picture 4"/>
@@ -6963,24 +6956,45 @@
     </w:p>
     <w:p>
       <w:pPr>
-        <w:ind w:hanging="284"/>
-      </w:pPr>
-    </w:p>
-    <w:p>
-      <w:pPr>
-        <w:ind w:hanging="284"/>
-      </w:pPr>
+        <w:pStyle w:val="Caption"/>
+      </w:pPr>
+      <w:bookmarkStart w:id="39" w:name="_Toc35284070"/>
+      <w:r>
+        <w:t xml:space="preserve">Hình </w:t>
+      </w:r>
+      <w:fldSimple w:instr=" SEQ Hình \* ARABIC ">
+        <w:r>
+          <w:rPr>
+            <w:noProof/>
+          </w:rPr>
+          <w:t>4</w:t>
+        </w:r>
+      </w:fldSimple>
+      <w:r>
+        <w:t>. Usecase tổng quát</w:t>
+      </w:r>
+      <w:bookmarkEnd w:id="39"/>
+    </w:p>
+    <w:p>
+      <w:pPr>
+        <w:spacing w:before="0" w:line="240" w:lineRule="auto"/>
+        <w:ind w:firstLine="0"/>
+        <w:jc w:val="left"/>
+      </w:pPr>
+      <w:r>
+        <w:br w:type="page"/>
+      </w:r>
     </w:p>
     <w:p>
       <w:pPr>
         <w:pStyle w:val="Heading3"/>
       </w:pPr>
-      <w:bookmarkStart w:id="36" w:name="_Toc35268737"/>
+      <w:bookmarkStart w:id="40" w:name="_Toc35268737"/>
       <w:r>
         <w:lastRenderedPageBreak/>
         <w:t>Danh sách các actor</w:t>
       </w:r>
-      <w:bookmarkEnd w:id="36"/>
+      <w:bookmarkEnd w:id="40"/>
     </w:p>
     <w:tbl>
       <w:tblPr>
@@ -7156,8 +7170,9 @@
     <w:p>
       <w:pPr>
         <w:pStyle w:val="Caption"/>
-      </w:pPr>
-      <w:bookmarkStart w:id="37" w:name="_Toc35268697"/>
+        <w:keepNext/>
+      </w:pPr>
+      <w:bookmarkStart w:id="41" w:name="_Toc35284176"/>
       <w:r>
         <w:t xml:space="preserve">Bảng </w:t>
       </w:r>
@@ -7172,17 +7187,17 @@
       <w:r>
         <w:t>: Danh sách các Actor</w:t>
       </w:r>
-      <w:bookmarkEnd w:id="37"/>
+      <w:bookmarkEnd w:id="41"/>
     </w:p>
     <w:p>
       <w:pPr>
         <w:pStyle w:val="Heading3"/>
       </w:pPr>
-      <w:bookmarkStart w:id="38" w:name="_Toc35268738"/>
+      <w:bookmarkStart w:id="42" w:name="_Toc35268738"/>
       <w:r>
         <w:t>Danh sách các Usecase</w:t>
       </w:r>
-      <w:bookmarkEnd w:id="38"/>
+      <w:bookmarkEnd w:id="42"/>
     </w:p>
     <w:tbl>
       <w:tblPr>
@@ -8097,7 +8112,7 @@
       <w:pPr>
         <w:pStyle w:val="Caption"/>
       </w:pPr>
-      <w:bookmarkStart w:id="39" w:name="_Toc35268698"/>
+      <w:bookmarkStart w:id="43" w:name="_Toc35284177"/>
       <w:r>
         <w:t xml:space="preserve">Bảng </w:t>
       </w:r>
@@ -8110,29 +8125,32 @@
         </w:r>
       </w:fldSimple>
       <w:r>
-        <w:t>: Danh Sách Các Usecase chức năng</w:t>
-      </w:r>
-      <w:bookmarkEnd w:id="39"/>
+        <w:t xml:space="preserve">. </w:t>
+      </w:r>
+      <w:r>
+        <w:t>Danh Sách Các Usecase chức năng</w:t>
+      </w:r>
+      <w:bookmarkEnd w:id="43"/>
     </w:p>
     <w:p>
       <w:pPr>
         <w:pStyle w:val="Heading2"/>
       </w:pPr>
-      <w:bookmarkStart w:id="40" w:name="_Toc35268739"/>
+      <w:bookmarkStart w:id="44" w:name="_Toc35268739"/>
       <w:r>
         <w:t>Đặc tả các yêu cầu chức năng</w:t>
       </w:r>
-      <w:bookmarkEnd w:id="40"/>
+      <w:bookmarkEnd w:id="44"/>
     </w:p>
     <w:p>
       <w:pPr>
         <w:pStyle w:val="Heading3"/>
       </w:pPr>
-      <w:bookmarkStart w:id="41" w:name="_Toc35268740"/>
+      <w:bookmarkStart w:id="45" w:name="_Toc35268740"/>
       <w:r>
         <w:t>UseCase UC1: HocTuVungQuaVideo</w:t>
       </w:r>
-      <w:bookmarkEnd w:id="41"/>
+      <w:bookmarkEnd w:id="45"/>
     </w:p>
     <w:p>
       <w:pPr>
@@ -8949,7 +8967,7 @@
       <w:pPr>
         <w:pStyle w:val="Caption"/>
       </w:pPr>
-      <w:bookmarkStart w:id="42" w:name="_Toc35268699"/>
+      <w:bookmarkStart w:id="46" w:name="_Toc35284178"/>
       <w:r>
         <w:t xml:space="preserve">Bảng </w:t>
       </w:r>
@@ -8962,7 +8980,10 @@
         </w:r>
       </w:fldSimple>
       <w:r>
-        <w:t xml:space="preserve">: Đặc tả </w:t>
+        <w:t xml:space="preserve">. </w:t>
+      </w:r>
+      <w:r>
+        <w:t xml:space="preserve">Đặc tả </w:t>
       </w:r>
       <w:r>
         <w:t>UseC</w:t>
@@ -8973,7 +8994,7 @@
       <w:r>
         <w:t>HocTuVungQuaVideo</w:t>
       </w:r>
-      <w:bookmarkEnd w:id="42"/>
+      <w:bookmarkEnd w:id="46"/>
     </w:p>
     <w:p>
       <w:pPr>
@@ -8988,11 +9009,11 @@
       <w:pPr>
         <w:pStyle w:val="Heading3"/>
       </w:pPr>
-      <w:bookmarkStart w:id="43" w:name="_Toc35268741"/>
+      <w:bookmarkStart w:id="47" w:name="_Toc35268741"/>
       <w:r>
         <w:t>UseCase UC2: HocTuVungQuaTuDien</w:t>
       </w:r>
-      <w:bookmarkEnd w:id="43"/>
+      <w:bookmarkEnd w:id="47"/>
     </w:p>
     <w:p>
       <w:pPr>
@@ -9055,10 +9076,7 @@
               <w:t xml:space="preserve">UseCase: </w:t>
             </w:r>
             <w:r>
-              <w:t>HocTuVungQua</w:t>
-            </w:r>
-            <w:r>
-              <w:t>TuDien</w:t>
+              <w:t>HocTuVungQuaTuDien</w:t>
             </w:r>
           </w:p>
         </w:tc>
@@ -9126,13 +9144,7 @@
               <w:rPr>
                 <w:rFonts w:eastAsia="Calibri"/>
               </w:rPr>
-              <w:t xml:space="preserve">Xem </w:t>
-            </w:r>
-            <w:r>
-              <w:rPr>
-                <w:rFonts w:eastAsia="Calibri"/>
-              </w:rPr>
-              <w:t>từ điển các từ vựng của chủ đề đã chọn</w:t>
+              <w:t>Xem từ điển các từ vựng của chủ đề đã chọn</w:t>
             </w:r>
           </w:p>
         </w:tc>
@@ -9200,13 +9212,7 @@
               <w:rPr>
                 <w:rFonts w:eastAsia="Calibri"/>
               </w:rPr>
-              <w:t>Người dùng chọn chủ đề để xem video của chủ đề đó</w:t>
-            </w:r>
-            <w:r>
-              <w:rPr>
-                <w:rFonts w:eastAsia="Calibri"/>
-              </w:rPr>
-              <w:t>, sau khi xem xong video hoặc chọn nút bỏ qua khi video đang phát thì thực hiện usecase này.</w:t>
+              <w:t>Người dùng chọn chủ đề để xem video của chủ đề đó, sau khi xem xong video hoặc chọn nút bỏ qua khi video đang phát thì thực hiện usecase này.</w:t>
             </w:r>
           </w:p>
         </w:tc>
@@ -9425,19 +9431,7 @@
               <w:rPr>
                 <w:rFonts w:eastAsia="Calibri"/>
               </w:rPr>
-              <w:t xml:space="preserve">Thông tin từng từ </w:t>
-            </w:r>
-            <w:r>
-              <w:rPr>
-                <w:rFonts w:eastAsia="Calibri"/>
-              </w:rPr>
-              <w:t>vựng</w:t>
-            </w:r>
-            <w:r>
-              <w:rPr>
-                <w:rFonts w:eastAsia="Calibri"/>
-              </w:rPr>
-              <w:t xml:space="preserve"> của chủ đề đã chọn được hiển thị lên giao diện kèm âm thanh và hình ảnh của từ vựng đó</w:t>
+              <w:t>Thông tin từng từ vựng của chủ đề đã chọn được hiển thị lên giao diện kèm âm thanh và hình ảnh của từ vựng đó</w:t>
             </w:r>
           </w:p>
         </w:tc>
@@ -9957,13 +9951,7 @@
               <w:rPr>
                 <w:rFonts w:eastAsia="Calibri"/>
               </w:rPr>
-              <w:t>1. N</w:t>
-            </w:r>
-            <w:r>
-              <w:rPr>
-                <w:rFonts w:eastAsia="Calibri"/>
-              </w:rPr>
-              <w:t>ếu đang là từ cuối cùng thì nút next bị ẩn đi.</w:t>
+              <w:t>1. Nếu đang là từ cuối cùng thì nút next bị ẩn đi.</w:t>
             </w:r>
           </w:p>
           <w:p>
@@ -9995,7 +9983,7 @@
       <w:pPr>
         <w:pStyle w:val="Caption"/>
       </w:pPr>
-      <w:bookmarkStart w:id="44" w:name="_Toc35268700"/>
+      <w:bookmarkStart w:id="48" w:name="_Toc35284179"/>
       <w:r>
         <w:t xml:space="preserve">Bảng </w:t>
       </w:r>
@@ -10008,12 +9996,15 @@
         </w:r>
       </w:fldSimple>
       <w:r>
-        <w:t xml:space="preserve">: Đặc tả UseCase </w:t>
+        <w:t>.</w:t>
+      </w:r>
+      <w:r>
+        <w:t xml:space="preserve"> Đặc tả UseCase </w:t>
       </w:r>
       <w:r>
         <w:t>HocTuVungQuaTuDien</w:t>
       </w:r>
-      <w:bookmarkEnd w:id="44"/>
+      <w:bookmarkEnd w:id="48"/>
     </w:p>
     <w:p>
       <w:pPr>
@@ -10028,11 +10019,11 @@
       <w:pPr>
         <w:pStyle w:val="Heading3"/>
       </w:pPr>
-      <w:bookmarkStart w:id="45" w:name="_Toc35268742"/>
+      <w:bookmarkStart w:id="49" w:name="_Toc35268742"/>
       <w:r>
         <w:t>UseCase UC3: ThuThapBauVat</w:t>
       </w:r>
-      <w:bookmarkEnd w:id="45"/>
+      <w:bookmarkEnd w:id="49"/>
     </w:p>
     <w:p>
       <w:pPr>
@@ -10092,13 +10083,7 @@
               <w:rPr>
                 <w:rFonts w:eastAsia="Calibri"/>
               </w:rPr>
-              <w:t xml:space="preserve">UseCase: </w:t>
-            </w:r>
-            <w:r>
-              <w:rPr>
-                <w:rFonts w:eastAsia="Calibri"/>
-              </w:rPr>
-              <w:t>ThuThapBauVat</w:t>
+              <w:t>UseCase: ThuThapBauVat</w:t>
             </w:r>
           </w:p>
         </w:tc>
@@ -10817,25 +10802,7 @@
               <w:rPr>
                 <w:rFonts w:eastAsia="Calibri"/>
               </w:rPr>
-              <w:t xml:space="preserve"> </w:t>
-            </w:r>
-            <w:r>
-              <w:rPr>
-                <w:rFonts w:eastAsia="Calibri"/>
-              </w:rPr>
-              <w:t xml:space="preserve">chúc mừng </w:t>
-            </w:r>
-            <w:r>
-              <w:rPr>
-                <w:rFonts w:eastAsia="Calibri"/>
-              </w:rPr>
-              <w:t xml:space="preserve">hoàn thành thử thách </w:t>
-            </w:r>
-            <w:r>
-              <w:rPr>
-                <w:rFonts w:eastAsia="Calibri"/>
-              </w:rPr>
-              <w:t>(kèm âm nhạc và hình ảnh của báu vật của chủ đề đó)</w:t>
+              <w:t xml:space="preserve"> chúc mừng hoàn thành thử thách (kèm âm nhạc và hình ảnh của báu vật của chủ đề đó)</w:t>
             </w:r>
             <w:r>
               <w:rPr>
@@ -11008,7 +10975,7 @@
       <w:pPr>
         <w:pStyle w:val="Caption"/>
       </w:pPr>
-      <w:bookmarkStart w:id="46" w:name="_Toc35268701"/>
+      <w:bookmarkStart w:id="50" w:name="_Toc35284180"/>
       <w:r>
         <w:t xml:space="preserve">Bảng </w:t>
       </w:r>
@@ -11021,7 +10988,10 @@
         </w:r>
       </w:fldSimple>
       <w:r>
-        <w:t xml:space="preserve">: Đặc tả UseCase </w:t>
+        <w:t>.</w:t>
+      </w:r>
+      <w:r>
+        <w:t xml:space="preserve"> Đặc tả UseCase </w:t>
       </w:r>
       <w:r>
         <w:rPr>
@@ -11029,7 +10999,7 @@
         </w:rPr>
         <w:t>ThuThapBauVat</w:t>
       </w:r>
-      <w:bookmarkEnd w:id="46"/>
+      <w:bookmarkEnd w:id="50"/>
     </w:p>
     <w:p>
       <w:pPr>
@@ -11044,11 +11014,11 @@
       <w:pPr>
         <w:pStyle w:val="Heading3"/>
       </w:pPr>
-      <w:bookmarkStart w:id="47" w:name="_Toc35268743"/>
+      <w:bookmarkStart w:id="51" w:name="_Toc35268743"/>
       <w:r>
         <w:t>UseCase UC5: BaoVeBauVat</w:t>
       </w:r>
-      <w:bookmarkEnd w:id="47"/>
+      <w:bookmarkEnd w:id="51"/>
     </w:p>
     <w:p>
       <w:pPr>
@@ -11108,19 +11078,7 @@
               <w:rPr>
                 <w:rFonts w:eastAsia="Calibri"/>
               </w:rPr>
-              <w:t xml:space="preserve">UseCase: </w:t>
-            </w:r>
-            <w:r>
-              <w:rPr>
-                <w:rFonts w:eastAsia="Calibri"/>
-              </w:rPr>
-              <w:t>BaoVe</w:t>
-            </w:r>
-            <w:r>
-              <w:rPr>
-                <w:rFonts w:eastAsia="Calibri"/>
-              </w:rPr>
-              <w:t>BauVat</w:t>
+              <w:t>UseCase: BaoVeBauVat</w:t>
             </w:r>
           </w:p>
         </w:tc>
@@ -11188,19 +11146,7 @@
               <w:rPr>
                 <w:rFonts w:eastAsia="Calibri"/>
               </w:rPr>
-              <w:t>C</w:t>
-            </w:r>
-            <w:r>
-              <w:rPr>
-                <w:rFonts w:eastAsia="Calibri"/>
-              </w:rPr>
-              <w:t>ho người dùng</w:t>
-            </w:r>
-            <w:r>
-              <w:rPr>
-                <w:rFonts w:eastAsia="Calibri"/>
-              </w:rPr>
-              <w:t xml:space="preserve"> ô</w:t>
+              <w:t>Cho người dùng ô</w:t>
             </w:r>
             <w:r>
               <w:rPr>
@@ -11239,13 +11185,7 @@
               <w:rPr>
                 <w:rFonts w:eastAsia="Calibri"/>
               </w:rPr>
-              <w:t>Hiển thị từng câu hỏi từ vựng thuộc 1 chủ đề cho người dùng trả lời</w:t>
-            </w:r>
-            <w:r>
-              <w:rPr>
-                <w:rFonts w:eastAsia="Calibri"/>
-              </w:rPr>
-              <w:t xml:space="preserve"> </w:t>
+              <w:t xml:space="preserve">Hiển thị từng câu hỏi từ vựng thuộc 1 chủ đề cho người dùng trả lời </w:t>
             </w:r>
           </w:p>
         </w:tc>
@@ -12051,19 +11991,7 @@
               <w:rPr>
                 <w:rFonts w:eastAsia="Calibri"/>
               </w:rPr>
-              <w:t xml:space="preserve">1. giao diện </w:t>
-            </w:r>
-            <w:r>
-              <w:rPr>
-                <w:rFonts w:eastAsia="Calibri"/>
-              </w:rPr>
-              <w:t>bảo vệ</w:t>
-            </w:r>
-            <w:r>
-              <w:rPr>
-                <w:rFonts w:eastAsia="Calibri"/>
-              </w:rPr>
-              <w:t xml:space="preserve"> báu vật là giao diện trả lời câu hỏi trắc nghiệm gồm 1 câu hỏi hình ảnh và 4 câu trả lời tiếng anh, chỉ có 1 từ trong 4 từ là nghĩa đúng của hình ảnh.</w:t>
+              <w:t>1. giao diện bảo vệ báu vật là giao diện trả lời câu hỏi trắc nghiệm gồm 1 câu hỏi hình ảnh và 4 câu trả lời tiếng anh, chỉ có 1 từ trong 4 từ là nghĩa đúng của hình ảnh.</w:t>
             </w:r>
           </w:p>
           <w:p>
@@ -12123,7 +12051,7 @@
       <w:pPr>
         <w:pStyle w:val="Caption"/>
       </w:pPr>
-      <w:bookmarkStart w:id="48" w:name="_Toc35268702"/>
+      <w:bookmarkStart w:id="52" w:name="_Toc35284181"/>
       <w:r>
         <w:lastRenderedPageBreak/>
         <w:t xml:space="preserve">Bảng </w:t>
@@ -12137,7 +12065,10 @@
         </w:r>
       </w:fldSimple>
       <w:r>
-        <w:t xml:space="preserve">: Đặc tả UseCase </w:t>
+        <w:t>.</w:t>
+      </w:r>
+      <w:r>
+        <w:t xml:space="preserve"> Đặc tả UseCase </w:t>
       </w:r>
       <w:r>
         <w:rPr>
@@ -12145,7 +12076,7 @@
         </w:rPr>
         <w:t>BaoVeBauVat</w:t>
       </w:r>
-      <w:bookmarkEnd w:id="48"/>
+      <w:bookmarkEnd w:id="52"/>
     </w:p>
     <w:p>
       <w:pPr>
@@ -12160,11 +12091,11 @@
       <w:pPr>
         <w:pStyle w:val="Heading3"/>
       </w:pPr>
-      <w:bookmarkStart w:id="49" w:name="_Toc35268744"/>
+      <w:bookmarkStart w:id="53" w:name="_Toc35268744"/>
       <w:r>
         <w:t>UseCase UC6: LuyenTap</w:t>
       </w:r>
-      <w:bookmarkEnd w:id="49"/>
+      <w:bookmarkEnd w:id="53"/>
     </w:p>
     <w:tbl>
       <w:tblPr>
@@ -12859,19 +12790,7 @@
               <w:rPr>
                 <w:rFonts w:eastAsia="Calibri"/>
               </w:rPr>
-              <w:t xml:space="preserve">1. Hiển thị giao </w:t>
-            </w:r>
-            <w:r>
-              <w:rPr>
-                <w:rFonts w:eastAsia="Calibri"/>
-              </w:rPr>
-              <w:t>luyện tập</w:t>
-            </w:r>
-            <w:r>
-              <w:rPr>
-                <w:rFonts w:eastAsia="Calibri"/>
-              </w:rPr>
-              <w:t xml:space="preserve"> với câu hỏi đầu tiên trong danh sách.</w:t>
+              <w:t>1. Hiển thị giao luyện tập với câu hỏi đầu tiên trong danh sách.</w:t>
             </w:r>
           </w:p>
           <w:p>
@@ -12986,13 +12905,7 @@
               <w:rPr>
                 <w:rFonts w:eastAsia="Calibri"/>
               </w:rPr>
-              <w:t>, ghi nhận số câu đúng</w:t>
-            </w:r>
-            <w:r>
-              <w:rPr>
-                <w:rFonts w:eastAsia="Calibri"/>
-              </w:rPr>
-              <w:t xml:space="preserve">  và </w:t>
+              <w:t xml:space="preserve">, ghi nhận số câu đúng  và </w:t>
             </w:r>
             <w:r>
               <w:rPr>
@@ -13221,7 +13134,7 @@
       <w:pPr>
         <w:pStyle w:val="Caption"/>
       </w:pPr>
-      <w:bookmarkStart w:id="50" w:name="_Toc35268703"/>
+      <w:bookmarkStart w:id="54" w:name="_Toc35284182"/>
       <w:r>
         <w:t xml:space="preserve">Bảng </w:t>
       </w:r>
@@ -13234,12 +13147,12 @@
         </w:r>
       </w:fldSimple>
       <w:r>
-        <w:t xml:space="preserve">: Đặc tả UseCase </w:t>
-      </w:r>
-      <w:r>
-        <w:t>LuyenTap</w:t>
-      </w:r>
-      <w:bookmarkEnd w:id="50"/>
+        <w:t>.</w:t>
+      </w:r>
+      <w:r>
+        <w:t xml:space="preserve"> Đặc tả UseCase LuyenTap</w:t>
+      </w:r>
+      <w:bookmarkEnd w:id="54"/>
     </w:p>
     <w:p>
       <w:pPr>
@@ -13254,11 +13167,11 @@
       <w:pPr>
         <w:pStyle w:val="Heading3"/>
       </w:pPr>
-      <w:bookmarkStart w:id="51" w:name="_Toc35268745"/>
+      <w:bookmarkStart w:id="55" w:name="_Toc35268745"/>
       <w:r>
         <w:t>UseCase UC6: XemBoSuuTap</w:t>
       </w:r>
-      <w:bookmarkEnd w:id="51"/>
+      <w:bookmarkEnd w:id="55"/>
     </w:p>
     <w:p>
       <w:pPr>
@@ -13935,7 +13848,7 @@
       <w:pPr>
         <w:pStyle w:val="Caption"/>
       </w:pPr>
-      <w:bookmarkStart w:id="52" w:name="_Toc35268704"/>
+      <w:bookmarkStart w:id="56" w:name="_Toc35284183"/>
       <w:r>
         <w:t xml:space="preserve">Bảng </w:t>
       </w:r>
@@ -13948,12 +13861,15 @@
         </w:r>
       </w:fldSimple>
       <w:r>
-        <w:t xml:space="preserve">: Đặc tả UseCasw </w:t>
+        <w:t>.</w:t>
+      </w:r>
+      <w:r>
+        <w:t xml:space="preserve"> Đặc tả UseCasw </w:t>
       </w:r>
       <w:r>
         <w:t>XemBoSuuTap</w:t>
       </w:r>
-      <w:bookmarkEnd w:id="52"/>
+      <w:bookmarkEnd w:id="56"/>
     </w:p>
     <w:p>
       <w:pPr>
@@ -13968,12 +13884,12 @@
       <w:pPr>
         <w:pStyle w:val="Heading3"/>
       </w:pPr>
-      <w:bookmarkStart w:id="53" w:name="_Toc35268746"/>
+      <w:bookmarkStart w:id="57" w:name="_Toc35268746"/>
       <w:r>
         <w:lastRenderedPageBreak/>
         <w:t>UseCase UC7: HuongDanSuDung</w:t>
       </w:r>
-      <w:bookmarkEnd w:id="53"/>
+      <w:bookmarkEnd w:id="57"/>
     </w:p>
     <w:p>
       <w:pPr>
@@ -14650,7 +14566,7 @@
       <w:pPr>
         <w:pStyle w:val="Caption"/>
       </w:pPr>
-      <w:bookmarkStart w:id="54" w:name="_Toc35268705"/>
+      <w:bookmarkStart w:id="58" w:name="_Toc35284184"/>
       <w:r>
         <w:t xml:space="preserve">Bảng </w:t>
       </w:r>
@@ -14663,12 +14579,15 @@
         </w:r>
       </w:fldSimple>
       <w:r>
-        <w:t xml:space="preserve">: Đặc tả UseCase </w:t>
+        <w:t>.</w:t>
+      </w:r>
+      <w:r>
+        <w:t xml:space="preserve"> Đặc tả UseCase </w:t>
       </w:r>
       <w:r>
         <w:t>HuongDanSuDung</w:t>
       </w:r>
-      <w:bookmarkEnd w:id="54"/>
+      <w:bookmarkEnd w:id="58"/>
     </w:p>
     <w:p>
       <w:pPr>
@@ -14692,23 +14611,23 @@
       <w:pPr>
         <w:pStyle w:val="Heading1"/>
       </w:pPr>
-      <w:bookmarkStart w:id="55" w:name="_Toc35268747"/>
+      <w:bookmarkStart w:id="59" w:name="_Toc35268747"/>
       <w:r>
         <w:lastRenderedPageBreak/>
         <w:t>:</w:t>
       </w:r>
-      <w:bookmarkStart w:id="56" w:name="_Toc169424250"/>
+      <w:bookmarkStart w:id="60" w:name="_Toc169424250"/>
       <w:r>
         <w:t xml:space="preserve"> </w:t>
       </w:r>
       <w:r>
         <w:t xml:space="preserve">THIẾT KẾ VÀ </w:t>
       </w:r>
-      <w:bookmarkEnd w:id="56"/>
+      <w:bookmarkEnd w:id="60"/>
       <w:r>
         <w:t>HIỆN THỰC</w:t>
       </w:r>
-      <w:bookmarkEnd w:id="55"/>
+      <w:bookmarkEnd w:id="59"/>
     </w:p>
     <w:p>
       <w:r>
@@ -14719,21 +14638,21 @@
       <w:pPr>
         <w:pStyle w:val="Heading2"/>
       </w:pPr>
-      <w:bookmarkStart w:id="57" w:name="_Toc35268748"/>
+      <w:bookmarkStart w:id="61" w:name="_Toc35268748"/>
       <w:r>
         <w:t>Tiêu đề mục</w:t>
       </w:r>
-      <w:bookmarkEnd w:id="57"/>
+      <w:bookmarkEnd w:id="61"/>
     </w:p>
     <w:p>
       <w:pPr>
         <w:pStyle w:val="Heading3"/>
       </w:pPr>
-      <w:bookmarkStart w:id="58" w:name="_Toc35268749"/>
+      <w:bookmarkStart w:id="62" w:name="_Toc35268749"/>
       <w:r>
         <w:t>Tiêu đề tiểu mục</w:t>
       </w:r>
-      <w:bookmarkEnd w:id="58"/>
+      <w:bookmarkEnd w:id="62"/>
     </w:p>
     <w:p>
       <w:r>
@@ -14744,11 +14663,11 @@
       <w:pPr>
         <w:pStyle w:val="Heading3"/>
       </w:pPr>
-      <w:bookmarkStart w:id="59" w:name="_Toc35268750"/>
+      <w:bookmarkStart w:id="63" w:name="_Toc35268750"/>
       <w:r>
         <w:t>Tiêu đề tiểu mục</w:t>
       </w:r>
-      <w:bookmarkEnd w:id="59"/>
+      <w:bookmarkEnd w:id="63"/>
     </w:p>
     <w:p>
       <w:r>
@@ -14759,21 +14678,21 @@
       <w:pPr>
         <w:pStyle w:val="Heading2"/>
       </w:pPr>
-      <w:bookmarkStart w:id="60" w:name="_Toc35268751"/>
+      <w:bookmarkStart w:id="64" w:name="_Toc35268751"/>
       <w:r>
         <w:t>Tiêu đề mục</w:t>
       </w:r>
-      <w:bookmarkEnd w:id="60"/>
+      <w:bookmarkEnd w:id="64"/>
     </w:p>
     <w:p>
       <w:pPr>
         <w:pStyle w:val="Heading3"/>
       </w:pPr>
-      <w:bookmarkStart w:id="61" w:name="_Toc35268752"/>
+      <w:bookmarkStart w:id="65" w:name="_Toc35268752"/>
       <w:r>
         <w:t>Tiêu đề tiểu mục</w:t>
       </w:r>
-      <w:bookmarkEnd w:id="61"/>
+      <w:bookmarkEnd w:id="65"/>
     </w:p>
     <w:p>
       <w:r>
@@ -14784,11 +14703,11 @@
       <w:pPr>
         <w:pStyle w:val="Heading3"/>
       </w:pPr>
-      <w:bookmarkStart w:id="62" w:name="_Toc35268753"/>
+      <w:bookmarkStart w:id="66" w:name="_Toc35268753"/>
       <w:r>
         <w:t>Tiêu đề tiểu mục</w:t>
       </w:r>
-      <w:bookmarkEnd w:id="62"/>
+      <w:bookmarkEnd w:id="66"/>
     </w:p>
     <w:p>
       <w:r>
@@ -14809,8 +14728,8 @@
       <w:pPr>
         <w:pStyle w:val="Heading1"/>
       </w:pPr>
-      <w:bookmarkStart w:id="63" w:name="_Toc169424253"/>
-      <w:bookmarkStart w:id="64" w:name="_Toc35268754"/>
+      <w:bookmarkStart w:id="67" w:name="_Toc169424253"/>
+      <w:bookmarkStart w:id="68" w:name="_Toc35268754"/>
       <w:r>
         <w:lastRenderedPageBreak/>
         <w:t>:</w:t>
@@ -14821,18 +14740,18 @@
       <w:r>
         <w:t>KẾT LUẬN</w:t>
       </w:r>
-      <w:bookmarkEnd w:id="63"/>
-      <w:bookmarkEnd w:id="64"/>
+      <w:bookmarkEnd w:id="67"/>
+      <w:bookmarkEnd w:id="68"/>
     </w:p>
     <w:p>
       <w:pPr>
         <w:pStyle w:val="Heading2"/>
       </w:pPr>
-      <w:bookmarkStart w:id="65" w:name="_Toc35268755"/>
+      <w:bookmarkStart w:id="69" w:name="_Toc35268755"/>
       <w:r>
         <w:t>Kết quả đạt được</w:t>
       </w:r>
-      <w:bookmarkEnd w:id="65"/>
+      <w:bookmarkEnd w:id="69"/>
     </w:p>
     <w:p>
       <w:pPr>
@@ -14849,11 +14768,11 @@
       <w:pPr>
         <w:pStyle w:val="Heading2"/>
       </w:pPr>
-      <w:bookmarkStart w:id="66" w:name="_Toc35268756"/>
+      <w:bookmarkStart w:id="70" w:name="_Toc35268756"/>
       <w:r>
         <w:t>Hạn chế của đồ án</w:t>
       </w:r>
-      <w:bookmarkEnd w:id="66"/>
+      <w:bookmarkEnd w:id="70"/>
     </w:p>
     <w:p>
       <w:pPr>
@@ -14876,11 +14795,11 @@
       <w:pPr>
         <w:pStyle w:val="Heading2"/>
       </w:pPr>
-      <w:bookmarkStart w:id="67" w:name="_Toc35268757"/>
+      <w:bookmarkStart w:id="71" w:name="_Toc35268757"/>
       <w:r>
         <w:t>Hướng phát triển</w:t>
       </w:r>
-      <w:bookmarkEnd w:id="67"/>
+      <w:bookmarkEnd w:id="71"/>
     </w:p>
     <w:p>
       <w:r>
@@ -14902,7 +14821,7 @@
           <w:numId w:val="0"/>
         </w:numPr>
       </w:pPr>
-      <w:bookmarkStart w:id="68" w:name="_Toc169424254"/>
+      <w:bookmarkStart w:id="72" w:name="_Toc169424254"/>
     </w:p>
     <w:p>
       <w:pPr>
@@ -14912,12 +14831,12 @@
           <w:numId w:val="0"/>
         </w:numPr>
       </w:pPr>
-      <w:bookmarkStart w:id="69" w:name="_Toc35268758"/>
+      <w:bookmarkStart w:id="73" w:name="_Toc35268758"/>
       <w:r>
         <w:t>TÀI LIỆU THAM KHẢO</w:t>
       </w:r>
-      <w:bookmarkEnd w:id="68"/>
-      <w:bookmarkEnd w:id="69"/>
+      <w:bookmarkEnd w:id="72"/>
+      <w:bookmarkEnd w:id="73"/>
     </w:p>
     <w:p>
       <w:pPr>
@@ -15041,14 +14960,14 @@
           <w:numId w:val="0"/>
         </w:numPr>
       </w:pPr>
-      <w:bookmarkStart w:id="70" w:name="_Toc169424255"/>
-      <w:bookmarkStart w:id="71" w:name="_Toc35268759"/>
+      <w:bookmarkStart w:id="74" w:name="_Toc169424255"/>
+      <w:bookmarkStart w:id="75" w:name="_Toc35268759"/>
       <w:r>
         <w:lastRenderedPageBreak/>
         <w:t>PHỤ LỤC</w:t>
       </w:r>
-      <w:bookmarkEnd w:id="70"/>
-      <w:bookmarkEnd w:id="71"/>
+      <w:bookmarkEnd w:id="74"/>
+      <w:bookmarkEnd w:id="75"/>
     </w:p>
     <w:p/>
     <w:sectPr>
@@ -15063,7 +14982,7 @@
 </file>
 
 <file path=word/endnotes.xml><?xml version="1.0" encoding="utf-8"?>
-<w:endnotes xmlns:wpc="http://schemas.microsoft.com/office/word/2010/wordprocessingCanvas" xmlns:cx="http://schemas.microsoft.com/office/drawing/2014/chartex" xmlns:mc="http://schemas.openxmlformats.org/markup-compatibility/2006" xmlns:o="urn:schemas-microsoft-com:office:office" xmlns:r="http://schemas.openxmlformats.org/officeDocument/2006/relationships" xmlns:m="http://schemas.openxmlformats.org/officeDocument/2006/math" xmlns:v="urn:schemas-microsoft-com:vml" xmlns:wp14="http://schemas.microsoft.com/office/word/2010/wordprocessingDrawing" xmlns:wp="http://schemas.openxmlformats.org/drawingml/2006/wordprocessingDrawing" xmlns:w10="urn:schemas-microsoft-com:office:word" xmlns:w="http://schemas.openxmlformats.org/wordprocessingml/2006/main" xmlns:w14="http://schemas.microsoft.com/office/word/2010/wordml" xmlns:w15="http://schemas.microsoft.com/office/word/2012/wordml" xmlns:w16se="http://schemas.microsoft.com/office/word/2015/wordml/symex" xmlns:wpg="http://schemas.microsoft.com/office/word/2010/wordprocessingGroup" xmlns:wpi="http://schemas.microsoft.com/office/word/2010/wordprocessingInk" xmlns:wne="http://schemas.microsoft.com/office/word/2006/wordml" xmlns:wps="http://schemas.microsoft.com/office/word/2010/wordprocessingShape" mc:Ignorable="w14 w15 w16se wp14">
+<w:endnotes xmlns:wpc="http://schemas.microsoft.com/office/word/2010/wordprocessingCanvas" xmlns:cx="http://schemas.microsoft.com/office/drawing/2014/chartex" xmlns:cx1="http://schemas.microsoft.com/office/drawing/2015/9/8/chartex" xmlns:cx2="http://schemas.microsoft.com/office/drawing/2015/10/21/chartex" xmlns:cx3="http://schemas.microsoft.com/office/drawing/2016/5/9/chartex" xmlns:cx4="http://schemas.microsoft.com/office/drawing/2016/5/10/chartex" xmlns:cx5="http://schemas.microsoft.com/office/drawing/2016/5/11/chartex" xmlns:cx6="http://schemas.microsoft.com/office/drawing/2016/5/12/chartex" xmlns:cx7="http://schemas.microsoft.com/office/drawing/2016/5/13/chartex" xmlns:cx8="http://schemas.microsoft.com/office/drawing/2016/5/14/chartex" xmlns:mc="http://schemas.openxmlformats.org/markup-compatibility/2006" xmlns:aink="http://schemas.microsoft.com/office/drawing/2016/ink" xmlns:am3d="http://schemas.microsoft.com/office/drawing/2017/model3d" xmlns:o="urn:schemas-microsoft-com:office:office" xmlns:r="http://schemas.openxmlformats.org/officeDocument/2006/relationships" xmlns:m="http://schemas.openxmlformats.org/officeDocument/2006/math" xmlns:v="urn:schemas-microsoft-com:vml" xmlns:wp14="http://schemas.microsoft.com/office/word/2010/wordprocessingDrawing" xmlns:wp="http://schemas.openxmlformats.org/drawingml/2006/wordprocessingDrawing" xmlns:w10="urn:schemas-microsoft-com:office:word" xmlns:w="http://schemas.openxmlformats.org/wordprocessingml/2006/main" xmlns:w14="http://schemas.microsoft.com/office/word/2010/wordml" xmlns:w15="http://schemas.microsoft.com/office/word/2012/wordml" xmlns:w16cid="http://schemas.microsoft.com/office/word/2016/wordml/cid" xmlns:w16se="http://schemas.microsoft.com/office/word/2015/wordml/symex" xmlns:wpg="http://schemas.microsoft.com/office/word/2010/wordprocessingGroup" xmlns:wpi="http://schemas.microsoft.com/office/word/2010/wordprocessingInk" xmlns:wne="http://schemas.microsoft.com/office/word/2006/wordml" xmlns:wps="http://schemas.microsoft.com/office/word/2010/wordprocessingShape" mc:Ignorable="w14 w15 w16se w16cid wp14">
   <w:endnote w:type="separator" w:id="-1">
     <w:p>
       <w:r>
@@ -15084,7 +15003,7 @@
 </file>
 
 <file path=word/footer1.xml><?xml version="1.0" encoding="utf-8"?>
-<w:ftr xmlns:wpc="http://schemas.microsoft.com/office/word/2010/wordprocessingCanvas" xmlns:cx="http://schemas.microsoft.com/office/drawing/2014/chartex" xmlns:mc="http://schemas.openxmlformats.org/markup-compatibility/2006" xmlns:o="urn:schemas-microsoft-com:office:office" xmlns:r="http://schemas.openxmlformats.org/officeDocument/2006/relationships" xmlns:m="http://schemas.openxmlformats.org/officeDocument/2006/math" xmlns:v="urn:schemas-microsoft-com:vml" xmlns:wp14="http://schemas.microsoft.com/office/word/2010/wordprocessingDrawing" xmlns:wp="http://schemas.openxmlformats.org/drawingml/2006/wordprocessingDrawing" xmlns:w10="urn:schemas-microsoft-com:office:word" xmlns:w="http://schemas.openxmlformats.org/wordprocessingml/2006/main" xmlns:w14="http://schemas.microsoft.com/office/word/2010/wordml" xmlns:w15="http://schemas.microsoft.com/office/word/2012/wordml" xmlns:w16se="http://schemas.microsoft.com/office/word/2015/wordml/symex" xmlns:wpg="http://schemas.microsoft.com/office/word/2010/wordprocessingGroup" xmlns:wpi="http://schemas.microsoft.com/office/word/2010/wordprocessingInk" xmlns:wne="http://schemas.microsoft.com/office/word/2006/wordml" xmlns:wps="http://schemas.microsoft.com/office/word/2010/wordprocessingShape" mc:Ignorable="w14 w15 w16se wp14">
+<w:ftr xmlns:wpc="http://schemas.microsoft.com/office/word/2010/wordprocessingCanvas" xmlns:cx="http://schemas.microsoft.com/office/drawing/2014/chartex" xmlns:cx1="http://schemas.microsoft.com/office/drawing/2015/9/8/chartex" xmlns:cx2="http://schemas.microsoft.com/office/drawing/2015/10/21/chartex" xmlns:cx3="http://schemas.microsoft.com/office/drawing/2016/5/9/chartex" xmlns:cx4="http://schemas.microsoft.com/office/drawing/2016/5/10/chartex" xmlns:cx5="http://schemas.microsoft.com/office/drawing/2016/5/11/chartex" xmlns:cx6="http://schemas.microsoft.com/office/drawing/2016/5/12/chartex" xmlns:cx7="http://schemas.microsoft.com/office/drawing/2016/5/13/chartex" xmlns:cx8="http://schemas.microsoft.com/office/drawing/2016/5/14/chartex" xmlns:mc="http://schemas.openxmlformats.org/markup-compatibility/2006" xmlns:aink="http://schemas.microsoft.com/office/drawing/2016/ink" xmlns:am3d="http://schemas.microsoft.com/office/drawing/2017/model3d" xmlns:o="urn:schemas-microsoft-com:office:office" xmlns:r="http://schemas.openxmlformats.org/officeDocument/2006/relationships" xmlns:m="http://schemas.openxmlformats.org/officeDocument/2006/math" xmlns:v="urn:schemas-microsoft-com:vml" xmlns:wp14="http://schemas.microsoft.com/office/word/2010/wordprocessingDrawing" xmlns:wp="http://schemas.openxmlformats.org/drawingml/2006/wordprocessingDrawing" xmlns:w10="urn:schemas-microsoft-com:office:word" xmlns:w="http://schemas.openxmlformats.org/wordprocessingml/2006/main" xmlns:w14="http://schemas.microsoft.com/office/word/2010/wordml" xmlns:w15="http://schemas.microsoft.com/office/word/2012/wordml" xmlns:w16cid="http://schemas.microsoft.com/office/word/2016/wordml/cid" xmlns:w16se="http://schemas.microsoft.com/office/word/2015/wordml/symex" xmlns:wpg="http://schemas.microsoft.com/office/word/2010/wordprocessingGroup" xmlns:wpi="http://schemas.microsoft.com/office/word/2010/wordprocessingInk" xmlns:wne="http://schemas.microsoft.com/office/word/2006/wordml" xmlns:wps="http://schemas.microsoft.com/office/word/2010/wordprocessingShape" mc:Ignorable="w14 w15 w16se w16cid wp14">
   <w:p>
     <w:pPr>
       <w:pStyle w:val="Footer"/>
@@ -15135,7 +15054,7 @@
 </file>
 
 <file path=word/footer2.xml><?xml version="1.0" encoding="utf-8"?>
-<w:ftr xmlns:wpc="http://schemas.microsoft.com/office/word/2010/wordprocessingCanvas" xmlns:cx="http://schemas.microsoft.com/office/drawing/2014/chartex" xmlns:mc="http://schemas.openxmlformats.org/markup-compatibility/2006" xmlns:o="urn:schemas-microsoft-com:office:office" xmlns:r="http://schemas.openxmlformats.org/officeDocument/2006/relationships" xmlns:m="http://schemas.openxmlformats.org/officeDocument/2006/math" xmlns:v="urn:schemas-microsoft-com:vml" xmlns:wp14="http://schemas.microsoft.com/office/word/2010/wordprocessingDrawing" xmlns:wp="http://schemas.openxmlformats.org/drawingml/2006/wordprocessingDrawing" xmlns:w10="urn:schemas-microsoft-com:office:word" xmlns:w="http://schemas.openxmlformats.org/wordprocessingml/2006/main" xmlns:w14="http://schemas.microsoft.com/office/word/2010/wordml" xmlns:w15="http://schemas.microsoft.com/office/word/2012/wordml" xmlns:w16se="http://schemas.microsoft.com/office/word/2015/wordml/symex" xmlns:wpg="http://schemas.microsoft.com/office/word/2010/wordprocessingGroup" xmlns:wpi="http://schemas.microsoft.com/office/word/2010/wordprocessingInk" xmlns:wne="http://schemas.microsoft.com/office/word/2006/wordml" xmlns:wps="http://schemas.microsoft.com/office/word/2010/wordprocessingShape" mc:Ignorable="w14 w15 w16se wp14">
+<w:ftr xmlns:wpc="http://schemas.microsoft.com/office/word/2010/wordprocessingCanvas" xmlns:cx="http://schemas.microsoft.com/office/drawing/2014/chartex" xmlns:cx1="http://schemas.microsoft.com/office/drawing/2015/9/8/chartex" xmlns:cx2="http://schemas.microsoft.com/office/drawing/2015/10/21/chartex" xmlns:cx3="http://schemas.microsoft.com/office/drawing/2016/5/9/chartex" xmlns:cx4="http://schemas.microsoft.com/office/drawing/2016/5/10/chartex" xmlns:cx5="http://schemas.microsoft.com/office/drawing/2016/5/11/chartex" xmlns:cx6="http://schemas.microsoft.com/office/drawing/2016/5/12/chartex" xmlns:cx7="http://schemas.microsoft.com/office/drawing/2016/5/13/chartex" xmlns:cx8="http://schemas.microsoft.com/office/drawing/2016/5/14/chartex" xmlns:mc="http://schemas.openxmlformats.org/markup-compatibility/2006" xmlns:aink="http://schemas.microsoft.com/office/drawing/2016/ink" xmlns:am3d="http://schemas.microsoft.com/office/drawing/2017/model3d" xmlns:o="urn:schemas-microsoft-com:office:office" xmlns:r="http://schemas.openxmlformats.org/officeDocument/2006/relationships" xmlns:m="http://schemas.openxmlformats.org/officeDocument/2006/math" xmlns:v="urn:schemas-microsoft-com:vml" xmlns:wp14="http://schemas.microsoft.com/office/word/2010/wordprocessingDrawing" xmlns:wp="http://schemas.openxmlformats.org/drawingml/2006/wordprocessingDrawing" xmlns:w10="urn:schemas-microsoft-com:office:word" xmlns:w="http://schemas.openxmlformats.org/wordprocessingml/2006/main" xmlns:w14="http://schemas.microsoft.com/office/word/2010/wordml" xmlns:w15="http://schemas.microsoft.com/office/word/2012/wordml" xmlns:w16cid="http://schemas.microsoft.com/office/word/2016/wordml/cid" xmlns:w16se="http://schemas.microsoft.com/office/word/2015/wordml/symex" xmlns:wpg="http://schemas.microsoft.com/office/word/2010/wordprocessingGroup" xmlns:wpi="http://schemas.microsoft.com/office/word/2010/wordprocessingInk" xmlns:wne="http://schemas.microsoft.com/office/word/2006/wordml" xmlns:wps="http://schemas.microsoft.com/office/word/2010/wordprocessingShape" mc:Ignorable="w14 w15 w16se w16cid wp14">
   <w:tbl>
     <w:tblPr>
       <w:tblW w:w="0" w:type="auto"/>
@@ -15325,7 +15244,7 @@
 </file>
 
 <file path=word/footnotes.xml><?xml version="1.0" encoding="utf-8"?>
-<w:footnotes xmlns:wpc="http://schemas.microsoft.com/office/word/2010/wordprocessingCanvas" xmlns:cx="http://schemas.microsoft.com/office/drawing/2014/chartex" xmlns:mc="http://schemas.openxmlformats.org/markup-compatibility/2006" xmlns:o="urn:schemas-microsoft-com:office:office" xmlns:r="http://schemas.openxmlformats.org/officeDocument/2006/relationships" xmlns:m="http://schemas.openxmlformats.org/officeDocument/2006/math" xmlns:v="urn:schemas-microsoft-com:vml" xmlns:wp14="http://schemas.microsoft.com/office/word/2010/wordprocessingDrawing" xmlns:wp="http://schemas.openxmlformats.org/drawingml/2006/wordprocessingDrawing" xmlns:w10="urn:schemas-microsoft-com:office:word" xmlns:w="http://schemas.openxmlformats.org/wordprocessingml/2006/main" xmlns:w14="http://schemas.microsoft.com/office/word/2010/wordml" xmlns:w15="http://schemas.microsoft.com/office/word/2012/wordml" xmlns:w16se="http://schemas.microsoft.com/office/word/2015/wordml/symex" xmlns:wpg="http://schemas.microsoft.com/office/word/2010/wordprocessingGroup" xmlns:wpi="http://schemas.microsoft.com/office/word/2010/wordprocessingInk" xmlns:wne="http://schemas.microsoft.com/office/word/2006/wordml" xmlns:wps="http://schemas.microsoft.com/office/word/2010/wordprocessingShape" mc:Ignorable="w14 w15 w16se wp14">
+<w:footnotes xmlns:wpc="http://schemas.microsoft.com/office/word/2010/wordprocessingCanvas" xmlns:cx="http://schemas.microsoft.com/office/drawing/2014/chartex" xmlns:cx1="http://schemas.microsoft.com/office/drawing/2015/9/8/chartex" xmlns:cx2="http://schemas.microsoft.com/office/drawing/2015/10/21/chartex" xmlns:cx3="http://schemas.microsoft.com/office/drawing/2016/5/9/chartex" xmlns:cx4="http://schemas.microsoft.com/office/drawing/2016/5/10/chartex" xmlns:cx5="http://schemas.microsoft.com/office/drawing/2016/5/11/chartex" xmlns:cx6="http://schemas.microsoft.com/office/drawing/2016/5/12/chartex" xmlns:cx7="http://schemas.microsoft.com/office/drawing/2016/5/13/chartex" xmlns:cx8="http://schemas.microsoft.com/office/drawing/2016/5/14/chartex" xmlns:mc="http://schemas.openxmlformats.org/markup-compatibility/2006" xmlns:aink="http://schemas.microsoft.com/office/drawing/2016/ink" xmlns:am3d="http://schemas.microsoft.com/office/drawing/2017/model3d" xmlns:o="urn:schemas-microsoft-com:office:office" xmlns:r="http://schemas.openxmlformats.org/officeDocument/2006/relationships" xmlns:m="http://schemas.openxmlformats.org/officeDocument/2006/math" xmlns:v="urn:schemas-microsoft-com:vml" xmlns:wp14="http://schemas.microsoft.com/office/word/2010/wordprocessingDrawing" xmlns:wp="http://schemas.openxmlformats.org/drawingml/2006/wordprocessingDrawing" xmlns:w10="urn:schemas-microsoft-com:office:word" xmlns:w="http://schemas.openxmlformats.org/wordprocessingml/2006/main" xmlns:w14="http://schemas.microsoft.com/office/word/2010/wordml" xmlns:w15="http://schemas.microsoft.com/office/word/2012/wordml" xmlns:w16cid="http://schemas.microsoft.com/office/word/2016/wordml/cid" xmlns:w16se="http://schemas.microsoft.com/office/word/2015/wordml/symex" xmlns:wpg="http://schemas.microsoft.com/office/word/2010/wordprocessingGroup" xmlns:wpi="http://schemas.microsoft.com/office/word/2010/wordprocessingInk" xmlns:wne="http://schemas.microsoft.com/office/word/2006/wordml" xmlns:wps="http://schemas.microsoft.com/office/word/2010/wordprocessingShape" mc:Ignorable="w14 w15 w16se w16cid wp14">
   <w:footnote w:type="separator" w:id="-1">
     <w:p>
       <w:r>
@@ -15346,7 +15265,7 @@
 </file>
 
 <file path=word/header1.xml><?xml version="1.0" encoding="utf-8"?>
-<w:hdr xmlns:wpc="http://schemas.microsoft.com/office/word/2010/wordprocessingCanvas" xmlns:cx="http://schemas.microsoft.com/office/drawing/2014/chartex" xmlns:mc="http://schemas.openxmlformats.org/markup-compatibility/2006" xmlns:o="urn:schemas-microsoft-com:office:office" xmlns:r="http://schemas.openxmlformats.org/officeDocument/2006/relationships" xmlns:m="http://schemas.openxmlformats.org/officeDocument/2006/math" xmlns:v="urn:schemas-microsoft-com:vml" xmlns:wp14="http://schemas.microsoft.com/office/word/2010/wordprocessingDrawing" xmlns:wp="http://schemas.openxmlformats.org/drawingml/2006/wordprocessingDrawing" xmlns:w10="urn:schemas-microsoft-com:office:word" xmlns:w="http://schemas.openxmlformats.org/wordprocessingml/2006/main" xmlns:w14="http://schemas.microsoft.com/office/word/2010/wordml" xmlns:w15="http://schemas.microsoft.com/office/word/2012/wordml" xmlns:w16se="http://schemas.microsoft.com/office/word/2015/wordml/symex" xmlns:wpg="http://schemas.microsoft.com/office/word/2010/wordprocessingGroup" xmlns:wpi="http://schemas.microsoft.com/office/word/2010/wordprocessingInk" xmlns:wne="http://schemas.microsoft.com/office/word/2006/wordml" xmlns:wps="http://schemas.microsoft.com/office/word/2010/wordprocessingShape" mc:Ignorable="w14 w15 w16se wp14">
+<w:hdr xmlns:wpc="http://schemas.microsoft.com/office/word/2010/wordprocessingCanvas" xmlns:cx="http://schemas.microsoft.com/office/drawing/2014/chartex" xmlns:cx1="http://schemas.microsoft.com/office/drawing/2015/9/8/chartex" xmlns:cx2="http://schemas.microsoft.com/office/drawing/2015/10/21/chartex" xmlns:cx3="http://schemas.microsoft.com/office/drawing/2016/5/9/chartex" xmlns:cx4="http://schemas.microsoft.com/office/drawing/2016/5/10/chartex" xmlns:cx5="http://schemas.microsoft.com/office/drawing/2016/5/11/chartex" xmlns:cx6="http://schemas.microsoft.com/office/drawing/2016/5/12/chartex" xmlns:cx7="http://schemas.microsoft.com/office/drawing/2016/5/13/chartex" xmlns:cx8="http://schemas.microsoft.com/office/drawing/2016/5/14/chartex" xmlns:mc="http://schemas.openxmlformats.org/markup-compatibility/2006" xmlns:aink="http://schemas.microsoft.com/office/drawing/2016/ink" xmlns:am3d="http://schemas.microsoft.com/office/drawing/2017/model3d" xmlns:o="urn:schemas-microsoft-com:office:office" xmlns:r="http://schemas.openxmlformats.org/officeDocument/2006/relationships" xmlns:m="http://schemas.openxmlformats.org/officeDocument/2006/math" xmlns:v="urn:schemas-microsoft-com:vml" xmlns:wp14="http://schemas.microsoft.com/office/word/2010/wordprocessingDrawing" xmlns:wp="http://schemas.openxmlformats.org/drawingml/2006/wordprocessingDrawing" xmlns:w10="urn:schemas-microsoft-com:office:word" xmlns:w="http://schemas.openxmlformats.org/wordprocessingml/2006/main" xmlns:w14="http://schemas.microsoft.com/office/word/2010/wordml" xmlns:w15="http://schemas.microsoft.com/office/word/2012/wordml" xmlns:w16cid="http://schemas.microsoft.com/office/word/2016/wordml/cid" xmlns:w16se="http://schemas.microsoft.com/office/word/2015/wordml/symex" xmlns:wpg="http://schemas.microsoft.com/office/word/2010/wordprocessingGroup" xmlns:wpi="http://schemas.microsoft.com/office/word/2010/wordprocessingInk" xmlns:wne="http://schemas.microsoft.com/office/word/2006/wordml" xmlns:wps="http://schemas.microsoft.com/office/word/2010/wordprocessingShape" mc:Ignorable="w14 w15 w16se w16cid wp14">
   <w:p>
     <w:pPr>
       <w:pStyle w:val="Header"/>
@@ -15424,13 +15343,13 @@
 </file>
 
 <file path=word/header2.xml><?xml version="1.0" encoding="utf-8"?>
-<w:hdr xmlns:wpc="http://schemas.microsoft.com/office/word/2010/wordprocessingCanvas" xmlns:cx="http://schemas.microsoft.com/office/drawing/2014/chartex" xmlns:mc="http://schemas.openxmlformats.org/markup-compatibility/2006" xmlns:o="urn:schemas-microsoft-com:office:office" xmlns:r="http://schemas.openxmlformats.org/officeDocument/2006/relationships" xmlns:m="http://schemas.openxmlformats.org/officeDocument/2006/math" xmlns:v="urn:schemas-microsoft-com:vml" xmlns:wp14="http://schemas.microsoft.com/office/word/2010/wordprocessingDrawing" xmlns:wp="http://schemas.openxmlformats.org/drawingml/2006/wordprocessingDrawing" xmlns:w10="urn:schemas-microsoft-com:office:word" xmlns:w="http://schemas.openxmlformats.org/wordprocessingml/2006/main" xmlns:w14="http://schemas.microsoft.com/office/word/2010/wordml" xmlns:w15="http://schemas.microsoft.com/office/word/2012/wordml" xmlns:w16se="http://schemas.microsoft.com/office/word/2015/wordml/symex" xmlns:wpg="http://schemas.microsoft.com/office/word/2010/wordprocessingGroup" xmlns:wpi="http://schemas.microsoft.com/office/word/2010/wordprocessingInk" xmlns:wne="http://schemas.microsoft.com/office/word/2006/wordml" xmlns:wps="http://schemas.microsoft.com/office/word/2010/wordprocessingShape" mc:Ignorable="w14 w15 w16se wp14">
+<w:hdr xmlns:wpc="http://schemas.microsoft.com/office/word/2010/wordprocessingCanvas" xmlns:cx="http://schemas.microsoft.com/office/drawing/2014/chartex" xmlns:cx1="http://schemas.microsoft.com/office/drawing/2015/9/8/chartex" xmlns:cx2="http://schemas.microsoft.com/office/drawing/2015/10/21/chartex" xmlns:cx3="http://schemas.microsoft.com/office/drawing/2016/5/9/chartex" xmlns:cx4="http://schemas.microsoft.com/office/drawing/2016/5/10/chartex" xmlns:cx5="http://schemas.microsoft.com/office/drawing/2016/5/11/chartex" xmlns:cx6="http://schemas.microsoft.com/office/drawing/2016/5/12/chartex" xmlns:cx7="http://schemas.microsoft.com/office/drawing/2016/5/13/chartex" xmlns:cx8="http://schemas.microsoft.com/office/drawing/2016/5/14/chartex" xmlns:mc="http://schemas.openxmlformats.org/markup-compatibility/2006" xmlns:aink="http://schemas.microsoft.com/office/drawing/2016/ink" xmlns:am3d="http://schemas.microsoft.com/office/drawing/2017/model3d" xmlns:o="urn:schemas-microsoft-com:office:office" xmlns:r="http://schemas.openxmlformats.org/officeDocument/2006/relationships" xmlns:m="http://schemas.openxmlformats.org/officeDocument/2006/math" xmlns:v="urn:schemas-microsoft-com:vml" xmlns:wp14="http://schemas.microsoft.com/office/word/2010/wordprocessingDrawing" xmlns:wp="http://schemas.openxmlformats.org/drawingml/2006/wordprocessingDrawing" xmlns:w10="urn:schemas-microsoft-com:office:word" xmlns:w="http://schemas.openxmlformats.org/wordprocessingml/2006/main" xmlns:w14="http://schemas.microsoft.com/office/word/2010/wordml" xmlns:w15="http://schemas.microsoft.com/office/word/2012/wordml" xmlns:w16cid="http://schemas.microsoft.com/office/word/2016/wordml/cid" xmlns:w16se="http://schemas.microsoft.com/office/word/2015/wordml/symex" xmlns:wpg="http://schemas.microsoft.com/office/word/2010/wordprocessingGroup" xmlns:wpi="http://schemas.microsoft.com/office/word/2010/wordprocessingInk" xmlns:wne="http://schemas.microsoft.com/office/word/2006/wordml" xmlns:wps="http://schemas.microsoft.com/office/word/2010/wordprocessingShape" mc:Ignorable="w14 w15 w16se w16cid wp14">
   <w:p/>
 </w:hdr>
 </file>
 
 <file path=word/numbering.xml><?xml version="1.0" encoding="utf-8"?>
-<w:numbering xmlns:wpc="http://schemas.microsoft.com/office/word/2010/wordprocessingCanvas" xmlns:cx="http://schemas.microsoft.com/office/drawing/2014/chartex" xmlns:mc="http://schemas.openxmlformats.org/markup-compatibility/2006" xmlns:o="urn:schemas-microsoft-com:office:office" xmlns:r="http://schemas.openxmlformats.org/officeDocument/2006/relationships" xmlns:m="http://schemas.openxmlformats.org/officeDocument/2006/math" xmlns:v="urn:schemas-microsoft-com:vml" xmlns:wp14="http://schemas.microsoft.com/office/word/2010/wordprocessingDrawing" xmlns:wp="http://schemas.openxmlformats.org/drawingml/2006/wordprocessingDrawing" xmlns:w10="urn:schemas-microsoft-com:office:word" xmlns:w="http://schemas.openxmlformats.org/wordprocessingml/2006/main" xmlns:w14="http://schemas.microsoft.com/office/word/2010/wordml" xmlns:w15="http://schemas.microsoft.com/office/word/2012/wordml" xmlns:w16se="http://schemas.microsoft.com/office/word/2015/wordml/symex" xmlns:wpg="http://schemas.microsoft.com/office/word/2010/wordprocessingGroup" xmlns:wpi="http://schemas.microsoft.com/office/word/2010/wordprocessingInk" xmlns:wne="http://schemas.microsoft.com/office/word/2006/wordml" xmlns:wps="http://schemas.microsoft.com/office/word/2010/wordprocessingShape" mc:Ignorable="w14 w15 w16se wp14">
+<w:numbering xmlns:wpc="http://schemas.microsoft.com/office/word/2010/wordprocessingCanvas" xmlns:cx="http://schemas.microsoft.com/office/drawing/2014/chartex" xmlns:cx1="http://schemas.microsoft.com/office/drawing/2015/9/8/chartex" xmlns:cx2="http://schemas.microsoft.com/office/drawing/2015/10/21/chartex" xmlns:cx3="http://schemas.microsoft.com/office/drawing/2016/5/9/chartex" xmlns:cx4="http://schemas.microsoft.com/office/drawing/2016/5/10/chartex" xmlns:cx5="http://schemas.microsoft.com/office/drawing/2016/5/11/chartex" xmlns:cx6="http://schemas.microsoft.com/office/drawing/2016/5/12/chartex" xmlns:cx7="http://schemas.microsoft.com/office/drawing/2016/5/13/chartex" xmlns:cx8="http://schemas.microsoft.com/office/drawing/2016/5/14/chartex" xmlns:mc="http://schemas.openxmlformats.org/markup-compatibility/2006" xmlns:aink="http://schemas.microsoft.com/office/drawing/2016/ink" xmlns:am3d="http://schemas.microsoft.com/office/drawing/2017/model3d" xmlns:o="urn:schemas-microsoft-com:office:office" xmlns:r="http://schemas.openxmlformats.org/officeDocument/2006/relationships" xmlns:m="http://schemas.openxmlformats.org/officeDocument/2006/math" xmlns:v="urn:schemas-microsoft-com:vml" xmlns:wp14="http://schemas.microsoft.com/office/word/2010/wordprocessingDrawing" xmlns:wp="http://schemas.openxmlformats.org/drawingml/2006/wordprocessingDrawing" xmlns:w10="urn:schemas-microsoft-com:office:word" xmlns:w="http://schemas.openxmlformats.org/wordprocessingml/2006/main" xmlns:w14="http://schemas.microsoft.com/office/word/2010/wordml" xmlns:w15="http://schemas.microsoft.com/office/word/2012/wordml" xmlns:w16cid="http://schemas.microsoft.com/office/word/2016/wordml/cid" xmlns:w16se="http://schemas.microsoft.com/office/word/2015/wordml/symex" xmlns:wpg="http://schemas.microsoft.com/office/word/2010/wordprocessingGroup" xmlns:wpi="http://schemas.microsoft.com/office/word/2010/wordprocessingInk" xmlns:wne="http://schemas.microsoft.com/office/word/2006/wordml" xmlns:wps="http://schemas.microsoft.com/office/word/2010/wordprocessingShape" mc:Ignorable="w14 w15 w16se w16cid wp14">
   <w:abstractNum w:abstractNumId="0" w15:restartNumberingAfterBreak="0">
     <w:nsid w:val="FFFFFF7C"/>
     <w:multiLevelType w:val="singleLevel"/>
@@ -18329,7 +18248,7 @@
 </file>
 
 <file path=word/styles.xml><?xml version="1.0" encoding="utf-8"?>
-<w:styles xmlns:mc="http://schemas.openxmlformats.org/markup-compatibility/2006" xmlns:r="http://schemas.openxmlformats.org/officeDocument/2006/relationships" xmlns:w="http://schemas.openxmlformats.org/wordprocessingml/2006/main" xmlns:w14="http://schemas.microsoft.com/office/word/2010/wordml" xmlns:w15="http://schemas.microsoft.com/office/word/2012/wordml" xmlns:w16se="http://schemas.microsoft.com/office/word/2015/wordml/symex" mc:Ignorable="w14 w15 w16se">
+<w:styles xmlns:mc="http://schemas.openxmlformats.org/markup-compatibility/2006" xmlns:r="http://schemas.openxmlformats.org/officeDocument/2006/relationships" xmlns:w="http://schemas.openxmlformats.org/wordprocessingml/2006/main" xmlns:w14="http://schemas.microsoft.com/office/word/2010/wordml" xmlns:w15="http://schemas.microsoft.com/office/word/2012/wordml" xmlns:w16cid="http://schemas.microsoft.com/office/word/2016/wordml/cid" xmlns:w16se="http://schemas.microsoft.com/office/word/2015/wordml/symex" mc:Ignorable="w14 w15 w16se w16cid">
   <w:docDefaults>
     <w:rPrDefault>
       <w:rPr>
@@ -18339,7 +18258,7 @@
     </w:rPrDefault>
     <w:pPrDefault/>
   </w:docDefaults>
-  <w:latentStyles w:defLockedState="0" w:defUIPriority="0" w:defSemiHidden="0" w:defUnhideWhenUsed="0" w:defQFormat="0" w:count="371">
+  <w:latentStyles w:defLockedState="0" w:defUIPriority="0" w:defSemiHidden="0" w:defUnhideWhenUsed="0" w:defQFormat="0" w:count="376">
     <w:lsdException w:name="Normal" w:qFormat="1"/>
     <w:lsdException w:name="heading 1" w:qFormat="1"/>
     <w:lsdException w:name="heading 2" w:qFormat="1"/>
@@ -18439,7 +18358,6 @@
     <w:lsdException w:name="HTML Sample" w:semiHidden="1" w:unhideWhenUsed="1"/>
     <w:lsdException w:name="HTML Typewriter" w:semiHidden="1" w:unhideWhenUsed="1"/>
     <w:lsdException w:name="HTML Variable" w:semiHidden="1" w:unhideWhenUsed="1"/>
-    <w:lsdException w:name="Normal Table" w:semiHidden="1" w:unhideWhenUsed="1"/>
     <w:lsdException w:name="annotation subject" w:semiHidden="1" w:unhideWhenUsed="1"/>
     <w:lsdException w:name="No List" w:semiHidden="1" w:unhideWhenUsed="1"/>
     <w:lsdException w:name="Outline List 1" w:semiHidden="1" w:unhideWhenUsed="1"/>
@@ -18482,11 +18400,8 @@
     <w:lsdException w:name="Table Contemporary" w:semiHidden="1" w:unhideWhenUsed="1"/>
     <w:lsdException w:name="Table Elegant" w:semiHidden="1" w:unhideWhenUsed="1"/>
     <w:lsdException w:name="Table Professional" w:semiHidden="1" w:unhideWhenUsed="1"/>
-    <w:lsdException w:name="Table Subtle 1" w:semiHidden="1" w:unhideWhenUsed="1"/>
     <w:lsdException w:name="Table Subtle 2" w:semiHidden="1" w:unhideWhenUsed="1"/>
     <w:lsdException w:name="Table Web 1" w:semiHidden="1" w:unhideWhenUsed="1"/>
-    <w:lsdException w:name="Table Web 2" w:semiHidden="1" w:unhideWhenUsed="1"/>
-    <w:lsdException w:name="Table Web 3" w:semiHidden="1" w:unhideWhenUsed="1"/>
     <w:lsdException w:name="Balloon Text" w:semiHidden="1" w:unhideWhenUsed="1"/>
     <w:lsdException w:name="Table Theme" w:semiHidden="1" w:unhideWhenUsed="1"/>
     <w:lsdException w:name="Placeholder Text" w:semiHidden="1" w:uiPriority="99"/>
@@ -18704,6 +18619,11 @@
     <w:lsdException w:name="List Table 5 Dark Accent 6" w:uiPriority="50"/>
     <w:lsdException w:name="List Table 6 Colorful Accent 6" w:uiPriority="51"/>
     <w:lsdException w:name="List Table 7 Colorful Accent 6" w:uiPriority="52"/>
+    <w:lsdException w:name="Mention" w:semiHidden="1" w:uiPriority="99" w:unhideWhenUsed="1"/>
+    <w:lsdException w:name="Smart Hyperlink" w:semiHidden="1" w:uiPriority="99" w:unhideWhenUsed="1"/>
+    <w:lsdException w:name="Hashtag" w:semiHidden="1" w:uiPriority="99" w:unhideWhenUsed="1"/>
+    <w:lsdException w:name="Unresolved Mention" w:semiHidden="1" w:uiPriority="99" w:unhideWhenUsed="1"/>
+    <w:lsdException w:name="Smart Link" w:semiHidden="1" w:uiPriority="99" w:unhideWhenUsed="1"/>
   </w:latentStyles>
   <w:style w:type="paragraph" w:default="1" w:styleId="Normal">
     <w:name w:val="Normal"/>
@@ -19389,8 +19309,8 @@
       <w:szCs w:val="22"/>
     </w:rPr>
   </w:style>
-  <w:style w:type="character" w:customStyle="1" w:styleId="UnresolvedMention">
-    <w:name w:val="Unresolved Mention"/>
+  <w:style w:type="character" w:customStyle="1" w:styleId="UnresolvedMention1">
+    <w:name w:val="Unresolved Mention1"/>
     <w:basedOn w:val="DefaultParagraphFont"/>
     <w:uiPriority w:val="99"/>
     <w:semiHidden/>
@@ -19752,7 +19672,7 @@
 </file>
 
 <file path=customXml/itemProps1.xml><?xml version="1.0" encoding="utf-8"?>
-<ds:datastoreItem xmlns:ds="http://schemas.openxmlformats.org/officeDocument/2006/customXml" ds:itemID="{253A0B68-A959-43CD-A5FE-BAFBA561BC3B}">
+<ds:datastoreItem xmlns:ds="http://schemas.openxmlformats.org/officeDocument/2006/customXml" ds:itemID="{3DBF19C5-A6FF-4FEA-A004-8BE0D1F798F2}">
   <ds:schemaRefs>
     <ds:schemaRef ds:uri="http://schemas.openxmlformats.org/officeDocument/2006/bibliography"/>
   </ds:schemaRefs>

</xml_diff>

<commit_message>
update giao dien học tieng anh bang hinh anh, video
</commit_message>
<xml_diff>
--- a/TaiLieu/UngDungHocTiengAnhWPF.docx
+++ b/TaiLieu/UngDungHocTiengAnhWPF.docx
@@ -268,7 +268,6 @@
           <w:pPr>
             <w:pStyle w:val="NoSpacing"/>
             <w:spacing w:before="1540" w:after="240"/>
-            <w:jc w:val="center"/>
             <w:rPr>
               <w:rFonts w:ascii="Times New Roman" w:eastAsia="Times New Roman" w:hAnsi="Times New Roman" w:cs="Times New Roman"/>
               <w:color w:val="4F81BD" w:themeColor="accent1"/>
@@ -292,8 +291,8 @@
               <w:b/>
               <w:caps/>
               <w:color w:val="365F91" w:themeColor="accent1" w:themeShade="BF"/>
-              <w:sz w:val="80"/>
-              <w:szCs w:val="80"/>
+              <w:sz w:val="72"/>
+              <w:szCs w:val="72"/>
             </w:rPr>
           </w:pPr>
           <w:r>
@@ -302,70 +301,140 @@
               <w:b/>
               <w:caps/>
               <w:color w:val="365F91" w:themeColor="accent1" w:themeShade="BF"/>
-              <w:sz w:val="80"/>
-              <w:szCs w:val="80"/>
+              <w:sz w:val="72"/>
+              <w:szCs w:val="72"/>
             </w:rPr>
             <w:t>Tìm Hiểu Công Nghệ WPF và viết ứng dụng học tiếng anh cho trẻ em</w:t>
           </w:r>
         </w:p>
         <w:p>
           <w:pPr>
-            <w:pStyle w:val="NoSpacing"/>
-            <w:jc w:val="center"/>
             <w:rPr>
-              <w:color w:val="365F91" w:themeColor="accent1" w:themeShade="BF"/>
+              <w:b/>
+              <w:i/>
               <w:sz w:val="28"/>
               <w:szCs w:val="28"/>
             </w:rPr>
           </w:pPr>
+          <w:r>
+            <w:rPr>
+              <w:b/>
+              <w:i/>
+              <w:sz w:val="28"/>
+              <w:szCs w:val="28"/>
+            </w:rPr>
+            <w:t xml:space="preserve">Nhóm </w:t>
+          </w:r>
+          <w:r>
+            <w:rPr>
+              <w:b/>
+              <w:i/>
+              <w:sz w:val="28"/>
+              <w:szCs w:val="28"/>
+            </w:rPr>
+            <w:t>39</w:t>
+          </w:r>
+          <w:r>
+            <w:rPr>
+              <w:b/>
+              <w:i/>
+              <w:sz w:val="28"/>
+              <w:szCs w:val="28"/>
+            </w:rPr>
+            <w:t xml:space="preserve"> - Sinh viên thực hiện:</w:t>
+          </w:r>
         </w:p>
         <w:p>
           <w:pPr>
-            <w:pStyle w:val="NoSpacing"/>
-            <w:spacing w:before="480"/>
-            <w:jc w:val="center"/>
+            <w:pStyle w:val="ListParagraph"/>
+            <w:numPr>
+              <w:ilvl w:val="0"/>
+              <w:numId w:val="45"/>
+            </w:numPr>
+            <w:spacing w:before="0" w:line="360" w:lineRule="auto"/>
             <w:rPr>
-              <w:color w:val="4F81BD" w:themeColor="accent1"/>
+              <w:sz w:val="28"/>
+              <w:szCs w:val="28"/>
             </w:rPr>
           </w:pPr>
+          <w:r>
+            <w:rPr>
+              <w:sz w:val="28"/>
+              <w:szCs w:val="28"/>
+            </w:rPr>
+            <w:t>Phan Hữu Quý</w:t>
+          </w:r>
+          <w:r>
+            <w:rPr>
+              <w:sz w:val="28"/>
+              <w:szCs w:val="28"/>
+            </w:rPr>
+            <w:t xml:space="preserve"> – </w:t>
+          </w:r>
+          <w:r>
+            <w:rPr>
+              <w:sz w:val="28"/>
+              <w:szCs w:val="28"/>
+            </w:rPr>
+            <w:t>16073931</w:t>
+          </w:r>
         </w:p>
         <w:p>
           <w:pPr>
-            <w:pStyle w:val="NoSpacing"/>
-            <w:spacing w:before="480"/>
-            <w:jc w:val="center"/>
+            <w:pStyle w:val="ListParagraph"/>
+            <w:numPr>
+              <w:ilvl w:val="0"/>
+              <w:numId w:val="45"/>
+            </w:numPr>
+            <w:spacing w:before="0" w:line="360" w:lineRule="auto"/>
             <w:rPr>
-              <w:color w:val="4F81BD" w:themeColor="accent1"/>
+              <w:sz w:val="28"/>
+              <w:szCs w:val="28"/>
             </w:rPr>
           </w:pPr>
+          <w:r>
+            <w:rPr>
+              <w:sz w:val="28"/>
+              <w:szCs w:val="28"/>
+            </w:rPr>
+            <w:t xml:space="preserve">Hoàng Hữu Cương </w:t>
+          </w:r>
+          <w:r>
+            <w:rPr>
+              <w:sz w:val="28"/>
+              <w:szCs w:val="28"/>
+            </w:rPr>
+            <w:t>– 16048731</w:t>
+          </w:r>
+          <w:bookmarkStart w:id="2" w:name="_GoBack"/>
+          <w:bookmarkEnd w:id="2"/>
         </w:p>
         <w:p>
           <w:pPr>
-            <w:pStyle w:val="NoSpacing"/>
-            <w:spacing w:before="480"/>
-            <w:jc w:val="center"/>
+            <w:spacing w:before="0" w:line="240" w:lineRule="auto"/>
+            <w:ind w:firstLine="0"/>
+            <w:jc w:val="left"/>
             <w:rPr>
-              <w:color w:val="4F81BD" w:themeColor="accent1"/>
+              <w:sz w:val="28"/>
+              <w:szCs w:val="28"/>
             </w:rPr>
           </w:pPr>
+          <w:r>
+            <w:rPr>
+              <w:sz w:val="28"/>
+              <w:szCs w:val="28"/>
+            </w:rPr>
+            <w:br w:type="page"/>
+          </w:r>
         </w:p>
         <w:p>
           <w:pPr>
-            <w:pStyle w:val="NoSpacing"/>
-            <w:spacing w:before="480"/>
-            <w:jc w:val="center"/>
+            <w:spacing w:before="0" w:line="240" w:lineRule="auto"/>
+            <w:ind w:firstLine="0"/>
+            <w:jc w:val="left"/>
             <w:rPr>
-              <w:color w:val="4F81BD" w:themeColor="accent1"/>
-            </w:rPr>
-          </w:pPr>
-        </w:p>
-        <w:p>
-          <w:pPr>
-            <w:pStyle w:val="NoSpacing"/>
-            <w:spacing w:before="480"/>
-            <w:jc w:val="center"/>
-            <w:rPr>
-              <w:color w:val="4F81BD" w:themeColor="accent1"/>
+              <w:sz w:val="28"/>
+              <w:szCs w:val="28"/>
             </w:rPr>
           </w:pPr>
         </w:p>
@@ -383,9 +452,6 @@
               <w:szCs w:val="32"/>
             </w:rPr>
           </w:pPr>
-          <w:r>
-            <w:br w:type="page"/>
-          </w:r>
         </w:p>
       </w:sdtContent>
     </w:sdt>
@@ -397,13 +463,12 @@
           <w:numId w:val="0"/>
         </w:numPr>
       </w:pPr>
-      <w:bookmarkStart w:id="2" w:name="_Toc35268713"/>
-      <w:r>
-        <w:lastRenderedPageBreak/>
+      <w:bookmarkStart w:id="3" w:name="_Toc35268713"/>
+      <w:r>
         <w:t>MỤC LỤC</w:t>
       </w:r>
       <w:bookmarkEnd w:id="0"/>
-      <w:bookmarkEnd w:id="2"/>
+      <w:bookmarkEnd w:id="3"/>
     </w:p>
     <w:p>
       <w:pPr>
@@ -740,21 +805,7 @@
             <w:rStyle w:val="Hyperlink"/>
             <w:noProof/>
           </w:rPr>
-          <w:t>1.1 Tổng qu</w:t>
-        </w:r>
-        <w:r>
-          <w:rPr>
-            <w:rStyle w:val="Hyperlink"/>
-            <w:noProof/>
-          </w:rPr>
-          <w:t>a</w:t>
-        </w:r>
-        <w:r>
-          <w:rPr>
-            <w:rStyle w:val="Hyperlink"/>
-            <w:noProof/>
-          </w:rPr>
-          <w:t>n</w:t>
+          <w:t>1.1 Tổng quan</w:t>
         </w:r>
         <w:r>
           <w:rPr>
@@ -1102,8 +1153,6 @@
           </w:rPr>
           <w:t>1.4 Mô tả yêu cầu chức năng</w:t>
         </w:r>
-        <w:bookmarkStart w:id="3" w:name="_GoBack"/>
-        <w:bookmarkEnd w:id="3"/>
         <w:r>
           <w:rPr>
             <w:noProof/>
@@ -4007,21 +4056,7 @@
             <w:rStyle w:val="Hyperlink"/>
             <w:noProof/>
           </w:rPr>
-          <w:t>Bảng 1: Danh sác</w:t>
-        </w:r>
-        <w:r>
-          <w:rPr>
-            <w:rStyle w:val="Hyperlink"/>
-            <w:noProof/>
-          </w:rPr>
-          <w:t>h</w:t>
-        </w:r>
-        <w:r>
-          <w:rPr>
-            <w:rStyle w:val="Hyperlink"/>
-            <w:noProof/>
-          </w:rPr>
-          <w:t xml:space="preserve"> các Actor</w:t>
+          <w:t>Bảng 1: Danh sách các Actor</w:t>
         </w:r>
         <w:r>
           <w:rPr>
@@ -5681,10 +5716,10 @@
             <v:path o:extrusionok="f" gradientshapeok="t" o:connecttype="rect"/>
             <o:lock v:ext="edit" aspectratio="t"/>
           </v:shapetype>
-          <v:shape id="_x0000_i1079" type="#_x0000_t75" style="width:396pt;height:215.25pt" o:ole="">
+          <v:shape id="_x0000_i1025" type="#_x0000_t75" style="width:396pt;height:215.25pt" o:ole="">
             <v:imagedata r:id="rId12" o:title=""/>
           </v:shape>
-          <o:OLEObject Type="Embed" ProgID="Visio.Drawing.11" ShapeID="_x0000_i1079" DrawAspect="Content" ObjectID="_1645896955" r:id="rId13"/>
+          <o:OLEObject Type="Embed" ProgID="Visio.Drawing.11" ShapeID="_x0000_i1025" DrawAspect="Content" ObjectID="_1645897844" r:id="rId13"/>
         </w:object>
       </w:r>
     </w:p>
@@ -5694,14 +5729,27 @@
       <w:r>
         <w:t xml:space="preserve">Hình </w:t>
       </w:r>
-      <w:fldSimple w:instr=" SEQ Hình \* ARABIC ">
-        <w:r>
-          <w:rPr>
-            <w:noProof/>
-          </w:rPr>
-          <w:t>1</w:t>
-        </w:r>
-      </w:fldSimple>
+      <w:r>
+        <w:fldChar w:fldCharType="begin"/>
+      </w:r>
+      <w:r>
+        <w:instrText xml:space="preserve"> SEQ Hình \* ARABIC </w:instrText>
+      </w:r>
+      <w:r>
+        <w:fldChar w:fldCharType="separate"/>
+      </w:r>
+      <w:r>
+        <w:rPr>
+          <w:noProof/>
+        </w:rPr>
+        <w:t>1</w:t>
+      </w:r>
+      <w:r>
+        <w:rPr>
+          <w:noProof/>
+        </w:rPr>
+        <w:fldChar w:fldCharType="end"/>
+      </w:r>
       <w:r>
         <w:t>.Tương tác giữa nhà thiết kế và lập trình viên thông qua XAML</w:t>
       </w:r>
@@ -5842,10 +5890,10 @@
           <w:szCs w:val="26"/>
         </w:rPr>
         <w:object w:dxaOrig="11576" w:dyaOrig="7426" w14:anchorId="581791EB">
-          <v:shape id="_x0000_i1094" type="#_x0000_t75" style="width:420pt;height:234pt" o:ole="">
+          <v:shape id="_x0000_i1026" type="#_x0000_t75" style="width:420pt;height:234pt" o:ole="">
             <v:imagedata r:id="rId14" o:title=""/>
           </v:shape>
-          <o:OLEObject Type="Embed" ProgID="Visio.Drawing.11" ShapeID="_x0000_i1094" DrawAspect="Content" ObjectID="_1645896956" r:id="rId15"/>
+          <o:OLEObject Type="Embed" ProgID="Visio.Drawing.11" ShapeID="_x0000_i1026" DrawAspect="Content" ObjectID="_1645897845" r:id="rId15"/>
         </w:object>
       </w:r>
     </w:p>
@@ -6704,10 +6752,10 @@
     <w:p>
       <w:r>
         <w:object w:dxaOrig="12008" w:dyaOrig="3655" w14:anchorId="1B45D30B">
-          <v:shape id="_x0000_i1095" type="#_x0000_t75" style="width:420pt;height:128.25pt" o:ole="">
+          <v:shape id="_x0000_i1027" type="#_x0000_t75" style="width:420pt;height:128.25pt" o:ole="">
             <v:imagedata r:id="rId16" o:title=""/>
           </v:shape>
-          <o:OLEObject Type="Embed" ProgID="Visio.Drawing.11" ShapeID="_x0000_i1095" DrawAspect="Content" ObjectID="_1645896957" r:id="rId17"/>
+          <o:OLEObject Type="Embed" ProgID="Visio.Drawing.11" ShapeID="_x0000_i1027" DrawAspect="Content" ObjectID="_1645897846" r:id="rId17"/>
         </w:object>
       </w:r>
     </w:p>
@@ -6720,14 +6768,27 @@
       <w:r>
         <w:t xml:space="preserve">Hình </w:t>
       </w:r>
-      <w:fldSimple w:instr=" SEQ Hình \* ARABIC ">
-        <w:r>
-          <w:rPr>
-            <w:noProof/>
-          </w:rPr>
-          <w:t>3</w:t>
-        </w:r>
-      </w:fldSimple>
+      <w:r>
+        <w:fldChar w:fldCharType="begin"/>
+      </w:r>
+      <w:r>
+        <w:instrText xml:space="preserve"> SEQ Hình \* ARABIC </w:instrText>
+      </w:r>
+      <w:r>
+        <w:fldChar w:fldCharType="separate"/>
+      </w:r>
+      <w:r>
+        <w:rPr>
+          <w:noProof/>
+        </w:rPr>
+        <w:t>3</w:t>
+      </w:r>
+      <w:r>
+        <w:rPr>
+          <w:noProof/>
+        </w:rPr>
+        <w:fldChar w:fldCharType="end"/>
+      </w:r>
       <w:r>
         <w:t>.Quan hệ giữa đối tượng dữ liệu và đối tượng phụ thuộc.</w:t>
       </w:r>
@@ -6962,14 +7023,27 @@
       <w:r>
         <w:t xml:space="preserve">Hình </w:t>
       </w:r>
-      <w:fldSimple w:instr=" SEQ Hình \* ARABIC ">
-        <w:r>
-          <w:rPr>
-            <w:noProof/>
-          </w:rPr>
-          <w:t>4</w:t>
-        </w:r>
-      </w:fldSimple>
+      <w:r>
+        <w:fldChar w:fldCharType="begin"/>
+      </w:r>
+      <w:r>
+        <w:instrText xml:space="preserve"> SEQ Hình \* ARABIC </w:instrText>
+      </w:r>
+      <w:r>
+        <w:fldChar w:fldCharType="separate"/>
+      </w:r>
+      <w:r>
+        <w:rPr>
+          <w:noProof/>
+        </w:rPr>
+        <w:t>4</w:t>
+      </w:r>
+      <w:r>
+        <w:rPr>
+          <w:noProof/>
+        </w:rPr>
+        <w:fldChar w:fldCharType="end"/>
+      </w:r>
       <w:r>
         <w:t>. Usecase tổng quát</w:t>
       </w:r>
@@ -7176,14 +7250,27 @@
       <w:r>
         <w:t xml:space="preserve">Bảng </w:t>
       </w:r>
-      <w:fldSimple w:instr=" SEQ Bảng \* ARABIC ">
-        <w:r>
-          <w:rPr>
-            <w:noProof/>
-          </w:rPr>
-          <w:t>1</w:t>
-        </w:r>
-      </w:fldSimple>
+      <w:r>
+        <w:fldChar w:fldCharType="begin"/>
+      </w:r>
+      <w:r>
+        <w:instrText xml:space="preserve"> SEQ Bảng \* ARABIC </w:instrText>
+      </w:r>
+      <w:r>
+        <w:fldChar w:fldCharType="separate"/>
+      </w:r>
+      <w:r>
+        <w:rPr>
+          <w:noProof/>
+        </w:rPr>
+        <w:t>1</w:t>
+      </w:r>
+      <w:r>
+        <w:rPr>
+          <w:noProof/>
+        </w:rPr>
+        <w:fldChar w:fldCharType="end"/>
+      </w:r>
       <w:r>
         <w:t>: Danh sách các Actor</w:t>
       </w:r>
@@ -8116,14 +8203,27 @@
       <w:r>
         <w:t xml:space="preserve">Bảng </w:t>
       </w:r>
-      <w:fldSimple w:instr=" SEQ Bảng \* ARABIC ">
-        <w:r>
-          <w:rPr>
-            <w:noProof/>
-          </w:rPr>
-          <w:t>2</w:t>
-        </w:r>
-      </w:fldSimple>
+      <w:r>
+        <w:fldChar w:fldCharType="begin"/>
+      </w:r>
+      <w:r>
+        <w:instrText xml:space="preserve"> SEQ Bảng \* ARABIC </w:instrText>
+      </w:r>
+      <w:r>
+        <w:fldChar w:fldCharType="separate"/>
+      </w:r>
+      <w:r>
+        <w:rPr>
+          <w:noProof/>
+        </w:rPr>
+        <w:t>2</w:t>
+      </w:r>
+      <w:r>
+        <w:rPr>
+          <w:noProof/>
+        </w:rPr>
+        <w:fldChar w:fldCharType="end"/>
+      </w:r>
       <w:r>
         <w:t xml:space="preserve">. </w:t>
       </w:r>
@@ -8971,14 +9071,27 @@
       <w:r>
         <w:t xml:space="preserve">Bảng </w:t>
       </w:r>
-      <w:fldSimple w:instr=" SEQ Bảng \* ARABIC ">
-        <w:r>
-          <w:rPr>
-            <w:noProof/>
-          </w:rPr>
-          <w:t>3</w:t>
-        </w:r>
-      </w:fldSimple>
+      <w:r>
+        <w:fldChar w:fldCharType="begin"/>
+      </w:r>
+      <w:r>
+        <w:instrText xml:space="preserve"> SEQ Bảng \* ARABIC </w:instrText>
+      </w:r>
+      <w:r>
+        <w:fldChar w:fldCharType="separate"/>
+      </w:r>
+      <w:r>
+        <w:rPr>
+          <w:noProof/>
+        </w:rPr>
+        <w:t>3</w:t>
+      </w:r>
+      <w:r>
+        <w:rPr>
+          <w:noProof/>
+        </w:rPr>
+        <w:fldChar w:fldCharType="end"/>
+      </w:r>
       <w:r>
         <w:t xml:space="preserve">. </w:t>
       </w:r>
@@ -9987,14 +10100,27 @@
       <w:r>
         <w:t xml:space="preserve">Bảng </w:t>
       </w:r>
-      <w:fldSimple w:instr=" SEQ Bảng \* ARABIC ">
-        <w:r>
-          <w:rPr>
-            <w:noProof/>
-          </w:rPr>
-          <w:t>4</w:t>
-        </w:r>
-      </w:fldSimple>
+      <w:r>
+        <w:fldChar w:fldCharType="begin"/>
+      </w:r>
+      <w:r>
+        <w:instrText xml:space="preserve"> SEQ Bảng \* ARABIC </w:instrText>
+      </w:r>
+      <w:r>
+        <w:fldChar w:fldCharType="separate"/>
+      </w:r>
+      <w:r>
+        <w:rPr>
+          <w:noProof/>
+        </w:rPr>
+        <w:t>4</w:t>
+      </w:r>
+      <w:r>
+        <w:rPr>
+          <w:noProof/>
+        </w:rPr>
+        <w:fldChar w:fldCharType="end"/>
+      </w:r>
       <w:r>
         <w:t>.</w:t>
       </w:r>
@@ -10979,14 +11105,27 @@
       <w:r>
         <w:t xml:space="preserve">Bảng </w:t>
       </w:r>
-      <w:fldSimple w:instr=" SEQ Bảng \* ARABIC ">
-        <w:r>
-          <w:rPr>
-            <w:noProof/>
-          </w:rPr>
-          <w:t>5</w:t>
-        </w:r>
-      </w:fldSimple>
+      <w:r>
+        <w:fldChar w:fldCharType="begin"/>
+      </w:r>
+      <w:r>
+        <w:instrText xml:space="preserve"> SEQ Bảng \* ARABIC </w:instrText>
+      </w:r>
+      <w:r>
+        <w:fldChar w:fldCharType="separate"/>
+      </w:r>
+      <w:r>
+        <w:rPr>
+          <w:noProof/>
+        </w:rPr>
+        <w:t>5</w:t>
+      </w:r>
+      <w:r>
+        <w:rPr>
+          <w:noProof/>
+        </w:rPr>
+        <w:fldChar w:fldCharType="end"/>
+      </w:r>
       <w:r>
         <w:t>.</w:t>
       </w:r>
@@ -12056,14 +12195,27 @@
         <w:lastRenderedPageBreak/>
         <w:t xml:space="preserve">Bảng </w:t>
       </w:r>
-      <w:fldSimple w:instr=" SEQ Bảng \* ARABIC ">
-        <w:r>
-          <w:rPr>
-            <w:noProof/>
-          </w:rPr>
-          <w:t>6</w:t>
-        </w:r>
-      </w:fldSimple>
+      <w:r>
+        <w:fldChar w:fldCharType="begin"/>
+      </w:r>
+      <w:r>
+        <w:instrText xml:space="preserve"> SEQ Bảng \* ARABIC </w:instrText>
+      </w:r>
+      <w:r>
+        <w:fldChar w:fldCharType="separate"/>
+      </w:r>
+      <w:r>
+        <w:rPr>
+          <w:noProof/>
+        </w:rPr>
+        <w:t>6</w:t>
+      </w:r>
+      <w:r>
+        <w:rPr>
+          <w:noProof/>
+        </w:rPr>
+        <w:fldChar w:fldCharType="end"/>
+      </w:r>
       <w:r>
         <w:t>.</w:t>
       </w:r>
@@ -13138,14 +13290,27 @@
       <w:r>
         <w:t xml:space="preserve">Bảng </w:t>
       </w:r>
-      <w:fldSimple w:instr=" SEQ Bảng \* ARABIC ">
-        <w:r>
-          <w:rPr>
-            <w:noProof/>
-          </w:rPr>
-          <w:t>7</w:t>
-        </w:r>
-      </w:fldSimple>
+      <w:r>
+        <w:fldChar w:fldCharType="begin"/>
+      </w:r>
+      <w:r>
+        <w:instrText xml:space="preserve"> SEQ Bảng \* ARABIC </w:instrText>
+      </w:r>
+      <w:r>
+        <w:fldChar w:fldCharType="separate"/>
+      </w:r>
+      <w:r>
+        <w:rPr>
+          <w:noProof/>
+        </w:rPr>
+        <w:t>7</w:t>
+      </w:r>
+      <w:r>
+        <w:rPr>
+          <w:noProof/>
+        </w:rPr>
+        <w:fldChar w:fldCharType="end"/>
+      </w:r>
       <w:r>
         <w:t>.</w:t>
       </w:r>
@@ -13852,14 +14017,27 @@
       <w:r>
         <w:t xml:space="preserve">Bảng </w:t>
       </w:r>
-      <w:fldSimple w:instr=" SEQ Bảng \* ARABIC ">
-        <w:r>
-          <w:rPr>
-            <w:noProof/>
-          </w:rPr>
-          <w:t>8</w:t>
-        </w:r>
-      </w:fldSimple>
+      <w:r>
+        <w:fldChar w:fldCharType="begin"/>
+      </w:r>
+      <w:r>
+        <w:instrText xml:space="preserve"> SEQ Bảng \* ARABIC </w:instrText>
+      </w:r>
+      <w:r>
+        <w:fldChar w:fldCharType="separate"/>
+      </w:r>
+      <w:r>
+        <w:rPr>
+          <w:noProof/>
+        </w:rPr>
+        <w:t>8</w:t>
+      </w:r>
+      <w:r>
+        <w:rPr>
+          <w:noProof/>
+        </w:rPr>
+        <w:fldChar w:fldCharType="end"/>
+      </w:r>
       <w:r>
         <w:t>.</w:t>
       </w:r>
@@ -14570,14 +14748,27 @@
       <w:r>
         <w:t xml:space="preserve">Bảng </w:t>
       </w:r>
-      <w:fldSimple w:instr=" SEQ Bảng \* ARABIC ">
-        <w:r>
-          <w:rPr>
-            <w:noProof/>
-          </w:rPr>
-          <w:t>9</w:t>
-        </w:r>
-      </w:fldSimple>
+      <w:r>
+        <w:fldChar w:fldCharType="begin"/>
+      </w:r>
+      <w:r>
+        <w:instrText xml:space="preserve"> SEQ Bảng \* ARABIC </w:instrText>
+      </w:r>
+      <w:r>
+        <w:fldChar w:fldCharType="separate"/>
+      </w:r>
+      <w:r>
+        <w:rPr>
+          <w:noProof/>
+        </w:rPr>
+        <w:t>9</w:t>
+      </w:r>
+      <w:r>
+        <w:rPr>
+          <w:noProof/>
+        </w:rPr>
+        <w:fldChar w:fldCharType="end"/>
+      </w:r>
       <w:r>
         <w:t>.</w:t>
       </w:r>
@@ -16390,6 +16581,95 @@
     </w:lvl>
   </w:abstractNum>
   <w:abstractNum w:abstractNumId="17" w15:restartNumberingAfterBreak="0">
+    <w:nsid w:val="24143D6F"/>
+    <w:multiLevelType w:val="hybridMultilevel"/>
+    <w:tmpl w:val="96DABA18"/>
+    <w:lvl w:ilvl="0" w:tplc="25049368">
+      <w:start w:val="1"/>
+      <w:numFmt w:val="decimal"/>
+      <w:lvlText w:val="%1."/>
+      <w:lvlJc w:val="left"/>
+      <w:pPr>
+        <w:ind w:left="1494" w:hanging="360"/>
+      </w:pPr>
+      <w:rPr>
+        <w:rFonts w:hint="default"/>
+      </w:rPr>
+    </w:lvl>
+    <w:lvl w:ilvl="1" w:tplc="04090019" w:tentative="1">
+      <w:start w:val="1"/>
+      <w:numFmt w:val="lowerLetter"/>
+      <w:lvlText w:val="%2."/>
+      <w:lvlJc w:val="left"/>
+      <w:pPr>
+        <w:ind w:left="2214" w:hanging="360"/>
+      </w:pPr>
+    </w:lvl>
+    <w:lvl w:ilvl="2" w:tplc="0409001B" w:tentative="1">
+      <w:start w:val="1"/>
+      <w:numFmt w:val="lowerRoman"/>
+      <w:lvlText w:val="%3."/>
+      <w:lvlJc w:val="right"/>
+      <w:pPr>
+        <w:ind w:left="2934" w:hanging="180"/>
+      </w:pPr>
+    </w:lvl>
+    <w:lvl w:ilvl="3" w:tplc="0409000F" w:tentative="1">
+      <w:start w:val="1"/>
+      <w:numFmt w:val="decimal"/>
+      <w:lvlText w:val="%4."/>
+      <w:lvlJc w:val="left"/>
+      <w:pPr>
+        <w:ind w:left="3654" w:hanging="360"/>
+      </w:pPr>
+    </w:lvl>
+    <w:lvl w:ilvl="4" w:tplc="04090019" w:tentative="1">
+      <w:start w:val="1"/>
+      <w:numFmt w:val="lowerLetter"/>
+      <w:lvlText w:val="%5."/>
+      <w:lvlJc w:val="left"/>
+      <w:pPr>
+        <w:ind w:left="4374" w:hanging="360"/>
+      </w:pPr>
+    </w:lvl>
+    <w:lvl w:ilvl="5" w:tplc="0409001B" w:tentative="1">
+      <w:start w:val="1"/>
+      <w:numFmt w:val="lowerRoman"/>
+      <w:lvlText w:val="%6."/>
+      <w:lvlJc w:val="right"/>
+      <w:pPr>
+        <w:ind w:left="5094" w:hanging="180"/>
+      </w:pPr>
+    </w:lvl>
+    <w:lvl w:ilvl="6" w:tplc="0409000F" w:tentative="1">
+      <w:start w:val="1"/>
+      <w:numFmt w:val="decimal"/>
+      <w:lvlText w:val="%7."/>
+      <w:lvlJc w:val="left"/>
+      <w:pPr>
+        <w:ind w:left="5814" w:hanging="360"/>
+      </w:pPr>
+    </w:lvl>
+    <w:lvl w:ilvl="7" w:tplc="04090019" w:tentative="1">
+      <w:start w:val="1"/>
+      <w:numFmt w:val="lowerLetter"/>
+      <w:lvlText w:val="%8."/>
+      <w:lvlJc w:val="left"/>
+      <w:pPr>
+        <w:ind w:left="6534" w:hanging="360"/>
+      </w:pPr>
+    </w:lvl>
+    <w:lvl w:ilvl="8" w:tplc="0409001B" w:tentative="1">
+      <w:start w:val="1"/>
+      <w:numFmt w:val="lowerRoman"/>
+      <w:lvlText w:val="%9."/>
+      <w:lvlJc w:val="right"/>
+      <w:pPr>
+        <w:ind w:left="7254" w:hanging="180"/>
+      </w:pPr>
+    </w:lvl>
+  </w:abstractNum>
+  <w:abstractNum w:abstractNumId="18" w15:restartNumberingAfterBreak="0">
     <w:nsid w:val="2D8F7158"/>
     <w:multiLevelType w:val="hybridMultilevel"/>
     <w:tmpl w:val="EE5CD963"/>
@@ -16440,7 +16720,7 @@
       <w:lvlJc w:val="left"/>
     </w:lvl>
   </w:abstractNum>
-  <w:abstractNum w:abstractNumId="18" w15:restartNumberingAfterBreak="0">
+  <w:abstractNum w:abstractNumId="19" w15:restartNumberingAfterBreak="0">
     <w:nsid w:val="307E0384"/>
     <w:multiLevelType w:val="hybridMultilevel"/>
     <w:tmpl w:val="2ADA326E"/>
@@ -16526,7 +16806,7 @@
       </w:pPr>
     </w:lvl>
   </w:abstractNum>
-  <w:abstractNum w:abstractNumId="19" w15:restartNumberingAfterBreak="0">
+  <w:abstractNum w:abstractNumId="20" w15:restartNumberingAfterBreak="0">
     <w:nsid w:val="3CF77EA2"/>
     <w:multiLevelType w:val="hybridMultilevel"/>
     <w:tmpl w:val="C3948798"/>
@@ -16638,7 +16918,7 @@
       </w:rPr>
     </w:lvl>
   </w:abstractNum>
-  <w:abstractNum w:abstractNumId="20" w15:restartNumberingAfterBreak="0">
+  <w:abstractNum w:abstractNumId="21" w15:restartNumberingAfterBreak="0">
     <w:nsid w:val="4790182F"/>
     <w:multiLevelType w:val="hybridMultilevel"/>
     <w:tmpl w:val="E47A9C0A"/>
@@ -16751,7 +17031,7 @@
       </w:rPr>
     </w:lvl>
   </w:abstractNum>
-  <w:abstractNum w:abstractNumId="21" w15:restartNumberingAfterBreak="0">
+  <w:abstractNum w:abstractNumId="22" w15:restartNumberingAfterBreak="0">
     <w:nsid w:val="4A305999"/>
     <w:multiLevelType w:val="multilevel"/>
     <w:tmpl w:val="0409001D"/>
@@ -16864,7 +17144,7 @@
       </w:pPr>
     </w:lvl>
   </w:abstractNum>
-  <w:abstractNum w:abstractNumId="22" w15:restartNumberingAfterBreak="0">
+  <w:abstractNum w:abstractNumId="23" w15:restartNumberingAfterBreak="0">
     <w:nsid w:val="4D5C098A"/>
     <w:multiLevelType w:val="hybridMultilevel"/>
     <w:tmpl w:val="95985ECE"/>
@@ -16955,7 +17235,7 @@
       </w:pPr>
     </w:lvl>
   </w:abstractNum>
-  <w:abstractNum w:abstractNumId="23" w15:restartNumberingAfterBreak="0">
+  <w:abstractNum w:abstractNumId="24" w15:restartNumberingAfterBreak="0">
     <w:nsid w:val="514B7EA6"/>
     <w:multiLevelType w:val="multilevel"/>
     <w:tmpl w:val="DA569D74"/>
@@ -17068,7 +17348,7 @@
       </w:pPr>
     </w:lvl>
   </w:abstractNum>
-  <w:abstractNum w:abstractNumId="24" w15:restartNumberingAfterBreak="0">
+  <w:abstractNum w:abstractNumId="25" w15:restartNumberingAfterBreak="0">
     <w:nsid w:val="51CD720B"/>
     <w:multiLevelType w:val="hybridMultilevel"/>
     <w:tmpl w:val="0E0AEB98"/>
@@ -17184,7 +17464,7 @@
       </w:pPr>
     </w:lvl>
   </w:abstractNum>
-  <w:abstractNum w:abstractNumId="25" w15:restartNumberingAfterBreak="0">
+  <w:abstractNum w:abstractNumId="26" w15:restartNumberingAfterBreak="0">
     <w:nsid w:val="53A36CF8"/>
     <w:multiLevelType w:val="hybridMultilevel"/>
     <w:tmpl w:val="18C24E30"/>
@@ -17296,7 +17576,7 @@
       </w:rPr>
     </w:lvl>
   </w:abstractNum>
-  <w:abstractNum w:abstractNumId="26" w15:restartNumberingAfterBreak="0">
+  <w:abstractNum w:abstractNumId="27" w15:restartNumberingAfterBreak="0">
     <w:nsid w:val="53FD4816"/>
     <w:multiLevelType w:val="hybridMultilevel"/>
     <w:tmpl w:val="92683BE6"/>
@@ -17408,7 +17688,7 @@
       </w:rPr>
     </w:lvl>
   </w:abstractNum>
-  <w:abstractNum w:abstractNumId="27" w15:restartNumberingAfterBreak="0">
+  <w:abstractNum w:abstractNumId="28" w15:restartNumberingAfterBreak="0">
     <w:nsid w:val="62412EB9"/>
     <w:multiLevelType w:val="multilevel"/>
     <w:tmpl w:val="0409001D"/>
@@ -17521,7 +17801,7 @@
       </w:pPr>
     </w:lvl>
   </w:abstractNum>
-  <w:abstractNum w:abstractNumId="28" w15:restartNumberingAfterBreak="0">
+  <w:abstractNum w:abstractNumId="29" w15:restartNumberingAfterBreak="0">
     <w:nsid w:val="65FD6A82"/>
     <w:multiLevelType w:val="hybridMultilevel"/>
     <w:tmpl w:val="2C089F96"/>
@@ -17633,7 +17913,7 @@
       </w:rPr>
     </w:lvl>
   </w:abstractNum>
-  <w:abstractNum w:abstractNumId="29" w15:restartNumberingAfterBreak="0">
+  <w:abstractNum w:abstractNumId="30" w15:restartNumberingAfterBreak="0">
     <w:nsid w:val="678F230B"/>
     <w:multiLevelType w:val="hybridMultilevel"/>
     <w:tmpl w:val="D4F2EBBE"/>
@@ -17724,7 +18004,7 @@
       </w:pPr>
     </w:lvl>
   </w:abstractNum>
-  <w:abstractNum w:abstractNumId="30" w15:restartNumberingAfterBreak="0">
+  <w:abstractNum w:abstractNumId="31" w15:restartNumberingAfterBreak="0">
     <w:nsid w:val="6C570D1A"/>
     <w:multiLevelType w:val="multilevel"/>
     <w:tmpl w:val="06AC32C8"/>
@@ -17858,7 +18138,7 @@
       </w:rPr>
     </w:lvl>
   </w:abstractNum>
-  <w:abstractNum w:abstractNumId="31" w15:restartNumberingAfterBreak="0">
+  <w:abstractNum w:abstractNumId="32" w15:restartNumberingAfterBreak="0">
     <w:nsid w:val="6F7F3DA7"/>
     <w:multiLevelType w:val="multilevel"/>
     <w:tmpl w:val="54FEF91E"/>
@@ -17992,7 +18272,7 @@
       </w:rPr>
     </w:lvl>
   </w:abstractNum>
-  <w:abstractNum w:abstractNumId="32" w15:restartNumberingAfterBreak="0">
+  <w:abstractNum w:abstractNumId="33" w15:restartNumberingAfterBreak="0">
     <w:nsid w:val="77C4595A"/>
     <w:multiLevelType w:val="multilevel"/>
     <w:tmpl w:val="0E0AEB98"/>
@@ -18113,19 +18393,19 @@
     <w:abstractNumId w:val="15"/>
   </w:num>
   <w:num w:numId="2">
-    <w:abstractNumId w:val="27"/>
+    <w:abstractNumId w:val="28"/>
   </w:num>
   <w:num w:numId="3">
     <w:abstractNumId w:val="9"/>
   </w:num>
   <w:num w:numId="4">
+    <w:abstractNumId w:val="25"/>
+  </w:num>
+  <w:num w:numId="5">
     <w:abstractNumId w:val="24"/>
   </w:num>
-  <w:num w:numId="5">
-    <w:abstractNumId w:val="23"/>
-  </w:num>
   <w:num w:numId="6">
-    <w:abstractNumId w:val="32"/>
+    <w:abstractNumId w:val="33"/>
   </w:num>
   <w:num w:numId="7">
     <w:abstractNumId w:val="15"/>
@@ -18158,16 +18438,16 @@
     <w:abstractNumId w:val="0"/>
   </w:num>
   <w:num w:numId="17">
-    <w:abstractNumId w:val="28"/>
+    <w:abstractNumId w:val="29"/>
   </w:num>
   <w:num w:numId="18">
+    <w:abstractNumId w:val="32"/>
+  </w:num>
+  <w:num w:numId="19">
     <w:abstractNumId w:val="31"/>
   </w:num>
-  <w:num w:numId="19">
-    <w:abstractNumId w:val="30"/>
-  </w:num>
   <w:num w:numId="20">
-    <w:abstractNumId w:val="21"/>
+    <w:abstractNumId w:val="22"/>
   </w:num>
   <w:num w:numId="21">
     <w:abstractNumId w:val="10"/>
@@ -18197,10 +18477,10 @@
     <w:abstractNumId w:val="10"/>
   </w:num>
   <w:num w:numId="30">
-    <w:abstractNumId w:val="22"/>
+    <w:abstractNumId w:val="23"/>
   </w:num>
   <w:num w:numId="31">
-    <w:abstractNumId w:val="22"/>
+    <w:abstractNumId w:val="23"/>
     <w:lvlOverride w:ilvl="0">
       <w:startOverride w:val="1"/>
     </w:lvlOverride>
@@ -18209,10 +18489,10 @@
     <w:abstractNumId w:val="10"/>
   </w:num>
   <w:num w:numId="33">
-    <w:abstractNumId w:val="29"/>
+    <w:abstractNumId w:val="30"/>
   </w:num>
   <w:num w:numId="34">
-    <w:abstractNumId w:val="25"/>
+    <w:abstractNumId w:val="26"/>
   </w:num>
   <w:num w:numId="35">
     <w:abstractNumId w:val="13"/>
@@ -18221,28 +18501,31 @@
     <w:abstractNumId w:val="16"/>
   </w:num>
   <w:num w:numId="37">
-    <w:abstractNumId w:val="18"/>
+    <w:abstractNumId w:val="19"/>
   </w:num>
   <w:num w:numId="38">
     <w:abstractNumId w:val="12"/>
   </w:num>
   <w:num w:numId="39">
-    <w:abstractNumId w:val="20"/>
+    <w:abstractNumId w:val="21"/>
   </w:num>
   <w:num w:numId="40">
     <w:abstractNumId w:val="11"/>
   </w:num>
   <w:num w:numId="41">
-    <w:abstractNumId w:val="19"/>
+    <w:abstractNumId w:val="20"/>
   </w:num>
   <w:num w:numId="42">
-    <w:abstractNumId w:val="17"/>
+    <w:abstractNumId w:val="18"/>
   </w:num>
   <w:num w:numId="43">
     <w:abstractNumId w:val="14"/>
   </w:num>
   <w:num w:numId="44">
-    <w:abstractNumId w:val="26"/>
+    <w:abstractNumId w:val="27"/>
+  </w:num>
+  <w:num w:numId="45">
+    <w:abstractNumId w:val="17"/>
   </w:num>
 </w:numbering>
 </file>
@@ -18358,6 +18641,7 @@
     <w:lsdException w:name="HTML Sample" w:semiHidden="1" w:unhideWhenUsed="1"/>
     <w:lsdException w:name="HTML Typewriter" w:semiHidden="1" w:unhideWhenUsed="1"/>
     <w:lsdException w:name="HTML Variable" w:semiHidden="1" w:unhideWhenUsed="1"/>
+    <w:lsdException w:name="Normal Table" w:semiHidden="1" w:unhideWhenUsed="1"/>
     <w:lsdException w:name="annotation subject" w:semiHidden="1" w:unhideWhenUsed="1"/>
     <w:lsdException w:name="No List" w:semiHidden="1" w:unhideWhenUsed="1"/>
     <w:lsdException w:name="Outline List 1" w:semiHidden="1" w:unhideWhenUsed="1"/>
@@ -18400,8 +18684,11 @@
     <w:lsdException w:name="Table Contemporary" w:semiHidden="1" w:unhideWhenUsed="1"/>
     <w:lsdException w:name="Table Elegant" w:semiHidden="1" w:unhideWhenUsed="1"/>
     <w:lsdException w:name="Table Professional" w:semiHidden="1" w:unhideWhenUsed="1"/>
+    <w:lsdException w:name="Table Subtle 1" w:semiHidden="1" w:unhideWhenUsed="1"/>
     <w:lsdException w:name="Table Subtle 2" w:semiHidden="1" w:unhideWhenUsed="1"/>
     <w:lsdException w:name="Table Web 1" w:semiHidden="1" w:unhideWhenUsed="1"/>
+    <w:lsdException w:name="Table Web 2" w:semiHidden="1" w:unhideWhenUsed="1"/>
+    <w:lsdException w:name="Table Web 3" w:semiHidden="1" w:unhideWhenUsed="1"/>
     <w:lsdException w:name="Balloon Text" w:semiHidden="1" w:unhideWhenUsed="1"/>
     <w:lsdException w:name="Table Theme" w:semiHidden="1" w:unhideWhenUsed="1"/>
     <w:lsdException w:name="Placeholder Text" w:semiHidden="1" w:uiPriority="99"/>
@@ -19672,7 +19959,7 @@
 </file>
 
 <file path=customXml/itemProps1.xml><?xml version="1.0" encoding="utf-8"?>
-<ds:datastoreItem xmlns:ds="http://schemas.openxmlformats.org/officeDocument/2006/customXml" ds:itemID="{3DBF19C5-A6FF-4FEA-A004-8BE0D1F798F2}">
+<ds:datastoreItem xmlns:ds="http://schemas.openxmlformats.org/officeDocument/2006/customXml" ds:itemID="{F1C3C704-7B95-4F8E-B23B-BBFE5D5B7EC6}">
   <ds:schemaRefs>
     <ds:schemaRef ds:uri="http://schemas.openxmlformats.org/officeDocument/2006/bibliography"/>
   </ds:schemaRefs>

</xml_diff>